<commit_message>
a4 testing submission... created tests for all branching instructions
</commit_message>
<xml_diff>
--- a/ECED3403_assignment/ECED3403_assignment_A4/ECED3403_A4_design.docx
+++ b/ECED3403_assignment/ECED3403_assignment_A4/ECED3403_A4_design.docx
@@ -90,7 +90,16 @@
         <w:t xml:space="preserve">. </w:t>
       </w:r>
       <w:r>
-        <w:t>As of before assignment 4, the emulator can only perform sequential operations, one of the basic coding structures. The goal of assignment 4 is to implement two additional coding structures, conditionals and repetition. This will be accomplished by creating 9 new branching instructions, which modify the flow of control by modifying the program counter.</w:t>
+        <w:t>The goal of assignment 4 is to implement</w:t>
+      </w:r>
+      <w:r>
+        <w:t xml:space="preserve"> the conditional execution instruction, CEX</w:t>
+      </w:r>
+      <w:r>
+        <w:t xml:space="preserve">. </w:t>
+      </w:r>
+      <w:r>
+        <w:t>Because branching can be expensive in an RISC, CEX can be used as an alternative option.</w:t>
       </w:r>
     </w:p>
     <w:p>
@@ -170,6 +179,169 @@
         <w:rPr>
           <w:rFonts w:ascii="Consolas" w:hAnsi="Consolas"/>
         </w:rPr>
+        <w:t>PIPELINE FUNCTION</w:t>
+      </w:r>
+    </w:p>
+    <w:p>
+      <w:pPr>
+        <w:spacing w:after="0"/>
+        <w:rPr>
+          <w:rFonts w:ascii="Consolas" w:hAnsi="Consolas"/>
+        </w:rPr>
+      </w:pPr>
+      <w:r>
+        <w:rPr>
+          <w:rFonts w:ascii="Consolas" w:hAnsi="Consolas"/>
+        </w:rPr>
+        <w:t>…</w:t>
+      </w:r>
+    </w:p>
+    <w:p>
+      <w:pPr>
+        <w:spacing w:after="0"/>
+        <w:rPr>
+          <w:rFonts w:ascii="Consolas" w:hAnsi="Consolas"/>
+        </w:rPr>
+      </w:pPr>
+      <w:r>
+        <w:rPr>
+          <w:rFonts w:ascii="Consolas" w:hAnsi="Consolas"/>
+        </w:rPr>
+        <w:t>IF odd clock tick</w:t>
+      </w:r>
+    </w:p>
+    <w:p>
+      <w:pPr>
+        <w:spacing w:after="0"/>
+        <w:rPr>
+          <w:rFonts w:ascii="Consolas" w:hAnsi="Consolas"/>
+        </w:rPr>
+      </w:pPr>
+      <w:r>
+        <w:rPr>
+          <w:rFonts w:ascii="Consolas" w:hAnsi="Consolas"/>
+        </w:rPr>
+        <w:tab/>
+        <w:t>IF bubble is TRUE</w:t>
+      </w:r>
+    </w:p>
+    <w:p>
+      <w:pPr>
+        <w:spacing w:after="0"/>
+        <w:rPr>
+          <w:rFonts w:ascii="Consolas" w:hAnsi="Consolas"/>
+        </w:rPr>
+      </w:pPr>
+      <w:r>
+        <w:rPr>
+          <w:rFonts w:ascii="Consolas" w:hAnsi="Consolas"/>
+        </w:rPr>
+        <w:tab/>
+      </w:r>
+      <w:r>
+        <w:rPr>
+          <w:rFonts w:ascii="Consolas" w:hAnsi="Consolas"/>
+        </w:rPr>
+        <w:tab/>
+      </w:r>
+      <w:proofErr w:type="spellStart"/>
+      <w:r>
+        <w:rPr>
+          <w:rFonts w:ascii="Consolas" w:hAnsi="Consolas"/>
+        </w:rPr>
+        <w:t>cex_condition</w:t>
+      </w:r>
+      <w:proofErr w:type="spellEnd"/>
+      <w:r>
+        <w:rPr>
+          <w:rFonts w:ascii="Consolas" w:hAnsi="Consolas"/>
+        </w:rPr>
+        <w:t xml:space="preserve"> == OFF</w:t>
+      </w:r>
+    </w:p>
+    <w:p>
+      <w:pPr>
+        <w:spacing w:after="0"/>
+        <w:rPr>
+          <w:rFonts w:ascii="Consolas" w:hAnsi="Consolas"/>
+        </w:rPr>
+      </w:pPr>
+      <w:r>
+        <w:rPr>
+          <w:rFonts w:ascii="Consolas" w:hAnsi="Consolas"/>
+        </w:rPr>
+        <w:tab/>
+      </w:r>
+      <w:r>
+        <w:rPr>
+          <w:rFonts w:ascii="Consolas" w:hAnsi="Consolas"/>
+        </w:rPr>
+        <w:tab/>
+        <w:t>…</w:t>
+      </w:r>
+    </w:p>
+    <w:p>
+      <w:pPr>
+        <w:spacing w:after="0"/>
+        <w:rPr>
+          <w:rFonts w:ascii="Consolas" w:hAnsi="Consolas"/>
+        </w:rPr>
+      </w:pPr>
+      <w:r>
+        <w:rPr>
+          <w:rFonts w:ascii="Consolas" w:hAnsi="Consolas"/>
+        </w:rPr>
+        <w:tab/>
+        <w:t>END IF</w:t>
+      </w:r>
+    </w:p>
+    <w:p>
+      <w:pPr>
+        <w:spacing w:after="0"/>
+        <w:rPr>
+          <w:rFonts w:ascii="Consolas" w:hAnsi="Consolas"/>
+        </w:rPr>
+      </w:pPr>
+      <w:r>
+        <w:rPr>
+          <w:rFonts w:ascii="Consolas" w:hAnsi="Consolas"/>
+        </w:rPr>
+        <w:t>…</w:t>
+      </w:r>
+    </w:p>
+    <w:p>
+      <w:pPr>
+        <w:spacing w:after="0"/>
+        <w:rPr>
+          <w:rFonts w:ascii="Consolas" w:hAnsi="Consolas"/>
+        </w:rPr>
+      </w:pPr>
+      <w:r>
+        <w:rPr>
+          <w:rFonts w:ascii="Consolas" w:hAnsi="Consolas"/>
+        </w:rPr>
+        <w:t>END FUNCTION</w:t>
+      </w:r>
+    </w:p>
+    <w:p>
+      <w:pPr>
+        <w:spacing w:after="0"/>
+        <w:rPr>
+          <w:rFonts w:ascii="Consolas" w:hAnsi="Consolas"/>
+        </w:rPr>
+      </w:pPr>
+    </w:p>
+    <w:p>
+      <w:pPr>
+        <w:spacing w:after="0"/>
+        <w:rPr>
+          <w:rFonts w:ascii="Consolas" w:hAnsi="Consolas"/>
+        </w:rPr>
+      </w:pPr>
+      <w:r>
+        <w:rPr>
+          <w:rFonts w:ascii="Consolas" w:hAnsi="Consolas"/>
+        </w:rPr>
         <w:t>DECODE FUNCTION</w:t>
       </w:r>
     </w:p>
@@ -185,65 +357,99 @@
           <w:rFonts w:ascii="Consolas" w:hAnsi="Consolas"/>
         </w:rPr>
         <w:tab/>
-        <w:t>IF instruction opcode is BL</w:t>
-      </w:r>
-    </w:p>
-    <w:p>
-      <w:pPr>
-        <w:spacing w:after="0"/>
-        <w:rPr>
-          <w:rFonts w:ascii="Consolas" w:hAnsi="Consolas"/>
-        </w:rPr>
-      </w:pPr>
-      <w:r>
-        <w:rPr>
-          <w:rFonts w:ascii="Consolas" w:hAnsi="Consolas"/>
-        </w:rPr>
-        <w:tab/>
-      </w:r>
-      <w:r>
-        <w:rPr>
-          <w:rFonts w:ascii="Consolas" w:hAnsi="Consolas"/>
-        </w:rPr>
-        <w:tab/>
-        <w:t>SAVE 13 bit offset</w:t>
-      </w:r>
-    </w:p>
-    <w:p>
-      <w:pPr>
-        <w:spacing w:after="0"/>
-        <w:rPr>
-          <w:rFonts w:ascii="Consolas" w:hAnsi="Consolas"/>
-        </w:rPr>
-      </w:pPr>
-      <w:r>
-        <w:rPr>
-          <w:rFonts w:ascii="Consolas" w:hAnsi="Consolas"/>
-        </w:rPr>
-        <w:tab/>
-        <w:t>ELSE IF instruction opcode is between BEQ and BRA</w:t>
-      </w:r>
-    </w:p>
-    <w:p>
-      <w:pPr>
-        <w:spacing w:after="0"/>
-        <w:rPr>
-          <w:rFonts w:ascii="Consolas" w:hAnsi="Consolas"/>
-        </w:rPr>
-      </w:pPr>
-      <w:r>
-        <w:rPr>
-          <w:rFonts w:ascii="Consolas" w:hAnsi="Consolas"/>
-        </w:rPr>
-        <w:tab/>
-      </w:r>
-      <w:r>
-        <w:rPr>
-          <w:rFonts w:ascii="Consolas" w:hAnsi="Consolas"/>
-        </w:rPr>
-        <w:tab/>
-        <w:t>SAVE 10 bit offset</w:t>
-      </w:r>
+        <w:t xml:space="preserve">IF instruction opcode is </w:t>
+      </w:r>
+      <w:r>
+        <w:rPr>
+          <w:rFonts w:ascii="Consolas" w:hAnsi="Consolas"/>
+        </w:rPr>
+        <w:t>CEX</w:t>
+      </w:r>
+    </w:p>
+    <w:p>
+      <w:pPr>
+        <w:spacing w:after="0"/>
+        <w:rPr>
+          <w:rFonts w:ascii="Consolas" w:hAnsi="Consolas"/>
+        </w:rPr>
+      </w:pPr>
+      <w:r>
+        <w:rPr>
+          <w:rFonts w:ascii="Consolas" w:hAnsi="Consolas"/>
+        </w:rPr>
+        <w:tab/>
+      </w:r>
+      <w:r>
+        <w:rPr>
+          <w:rFonts w:ascii="Consolas" w:hAnsi="Consolas"/>
+        </w:rPr>
+        <w:tab/>
+        <w:t xml:space="preserve">SAVE </w:t>
+      </w:r>
+      <w:r>
+        <w:rPr>
+          <w:rFonts w:ascii="Consolas" w:hAnsi="Consolas"/>
+        </w:rPr>
+        <w:t>condition</w:t>
+      </w:r>
+    </w:p>
+    <w:p>
+      <w:pPr>
+        <w:spacing w:after="0"/>
+        <w:rPr>
+          <w:rFonts w:ascii="Consolas" w:hAnsi="Consolas"/>
+        </w:rPr>
+      </w:pPr>
+      <w:r>
+        <w:rPr>
+          <w:rFonts w:ascii="Consolas" w:hAnsi="Consolas"/>
+        </w:rPr>
+        <w:tab/>
+      </w:r>
+      <w:r>
+        <w:rPr>
+          <w:rFonts w:ascii="Consolas" w:hAnsi="Consolas"/>
+        </w:rPr>
+        <w:tab/>
+        <w:t xml:space="preserve">SAVE </w:t>
+      </w:r>
+      <w:proofErr w:type="spellStart"/>
+      <w:r>
+        <w:rPr>
+          <w:rFonts w:ascii="Consolas" w:hAnsi="Consolas"/>
+        </w:rPr>
+        <w:t>cex_true</w:t>
+      </w:r>
+      <w:proofErr w:type="spellEnd"/>
+    </w:p>
+    <w:p>
+      <w:pPr>
+        <w:spacing w:after="0"/>
+        <w:rPr>
+          <w:rFonts w:ascii="Consolas" w:hAnsi="Consolas"/>
+        </w:rPr>
+      </w:pPr>
+      <w:r>
+        <w:rPr>
+          <w:rFonts w:ascii="Consolas" w:hAnsi="Consolas"/>
+        </w:rPr>
+        <w:tab/>
+      </w:r>
+      <w:r>
+        <w:rPr>
+          <w:rFonts w:ascii="Consolas" w:hAnsi="Consolas"/>
+        </w:rPr>
+        <w:tab/>
+        <w:t xml:space="preserve">SAVE </w:t>
+      </w:r>
+      <w:proofErr w:type="spellStart"/>
+      <w:r>
+        <w:rPr>
+          <w:rFonts w:ascii="Consolas" w:hAnsi="Consolas"/>
+        </w:rPr>
+        <w:t>cex_false</w:t>
+      </w:r>
+      <w:proofErr w:type="spellEnd"/>
     </w:p>
     <w:p>
       <w:pPr>
@@ -293,7 +499,231 @@
         <w:rPr>
           <w:rFonts w:ascii="Consolas" w:hAnsi="Consolas"/>
         </w:rPr>
-        <w:t>EXECUTE1 FUNCTION</w:t>
+        <w:t>EXECUTE</w:t>
+      </w:r>
+      <w:r>
+        <w:rPr>
+          <w:rFonts w:ascii="Consolas" w:hAnsi="Consolas"/>
+        </w:rPr>
+        <w:t>0</w:t>
+      </w:r>
+      <w:r>
+        <w:rPr>
+          <w:rFonts w:ascii="Consolas" w:hAnsi="Consolas"/>
+        </w:rPr>
+        <w:t xml:space="preserve"> FUNCTION</w:t>
+      </w:r>
+    </w:p>
+    <w:p>
+      <w:pPr>
+        <w:spacing w:after="0"/>
+        <w:rPr>
+          <w:rFonts w:ascii="Consolas" w:hAnsi="Consolas"/>
+        </w:rPr>
+      </w:pPr>
+      <w:r>
+        <w:rPr>
+          <w:rFonts w:ascii="Consolas" w:hAnsi="Consolas"/>
+        </w:rPr>
+        <w:tab/>
+        <w:t xml:space="preserve">IF </w:t>
+      </w:r>
+      <w:proofErr w:type="spellStart"/>
+      <w:r>
+        <w:rPr>
+          <w:rFonts w:ascii="Consolas" w:hAnsi="Consolas"/>
+        </w:rPr>
+        <w:t>cex_condition</w:t>
+      </w:r>
+      <w:proofErr w:type="spellEnd"/>
+      <w:r>
+        <w:rPr>
+          <w:rFonts w:ascii="Consolas" w:hAnsi="Consolas"/>
+        </w:rPr>
+        <w:t xml:space="preserve"> is TRUE and </w:t>
+      </w:r>
+      <w:proofErr w:type="spellStart"/>
+      <w:r>
+        <w:rPr>
+          <w:rFonts w:ascii="Consolas" w:hAnsi="Consolas"/>
+        </w:rPr>
+        <w:t>cex_false</w:t>
+      </w:r>
+      <w:proofErr w:type="spellEnd"/>
+      <w:r>
+        <w:rPr>
+          <w:rFonts w:ascii="Consolas" w:hAnsi="Consolas"/>
+        </w:rPr>
+        <w:t xml:space="preserve"> is greater than 0</w:t>
+      </w:r>
+    </w:p>
+    <w:p>
+      <w:pPr>
+        <w:spacing w:after="0"/>
+        <w:rPr>
+          <w:rFonts w:ascii="Consolas" w:hAnsi="Consolas"/>
+        </w:rPr>
+      </w:pPr>
+      <w:r>
+        <w:rPr>
+          <w:rFonts w:ascii="Consolas" w:hAnsi="Consolas"/>
+        </w:rPr>
+        <w:tab/>
+      </w:r>
+      <w:r>
+        <w:rPr>
+          <w:rFonts w:ascii="Consolas" w:hAnsi="Consolas"/>
+        </w:rPr>
+        <w:tab/>
+      </w:r>
+      <w:proofErr w:type="spellStart"/>
+      <w:r>
+        <w:rPr>
+          <w:rFonts w:ascii="Consolas" w:hAnsi="Consolas"/>
+        </w:rPr>
+        <w:t>cex_false</w:t>
+      </w:r>
+      <w:proofErr w:type="spellEnd"/>
+      <w:r>
+        <w:rPr>
+          <w:rFonts w:ascii="Consolas" w:hAnsi="Consolas"/>
+        </w:rPr>
+        <w:t xml:space="preserve"> -= 1</w:t>
+      </w:r>
+    </w:p>
+    <w:p>
+      <w:pPr>
+        <w:spacing w:after="0"/>
+        <w:rPr>
+          <w:rFonts w:ascii="Consolas" w:hAnsi="Consolas"/>
+        </w:rPr>
+      </w:pPr>
+      <w:r>
+        <w:rPr>
+          <w:rFonts w:ascii="Consolas" w:hAnsi="Consolas"/>
+        </w:rPr>
+        <w:tab/>
+      </w:r>
+      <w:r>
+        <w:rPr>
+          <w:rFonts w:ascii="Consolas" w:hAnsi="Consolas"/>
+        </w:rPr>
+        <w:tab/>
+        <w:t>RETURN</w:t>
+      </w:r>
+    </w:p>
+    <w:p>
+      <w:pPr>
+        <w:spacing w:after="0"/>
+        <w:rPr>
+          <w:rFonts w:ascii="Consolas" w:hAnsi="Consolas"/>
+        </w:rPr>
+      </w:pPr>
+      <w:r>
+        <w:rPr>
+          <w:rFonts w:ascii="Consolas" w:hAnsi="Consolas"/>
+        </w:rPr>
+        <w:tab/>
+        <w:t xml:space="preserve">ELSE IF </w:t>
+      </w:r>
+      <w:proofErr w:type="spellStart"/>
+      <w:r>
+        <w:rPr>
+          <w:rFonts w:ascii="Consolas" w:hAnsi="Consolas"/>
+        </w:rPr>
+        <w:t>cex_condition</w:t>
+      </w:r>
+      <w:proofErr w:type="spellEnd"/>
+      <w:r>
+        <w:rPr>
+          <w:rFonts w:ascii="Consolas" w:hAnsi="Consolas"/>
+        </w:rPr>
+        <w:t xml:space="preserve"> is FALSE and </w:t>
+      </w:r>
+      <w:proofErr w:type="spellStart"/>
+      <w:r>
+        <w:rPr>
+          <w:rFonts w:ascii="Consolas" w:hAnsi="Consolas"/>
+        </w:rPr>
+        <w:t>cex_true</w:t>
+      </w:r>
+      <w:proofErr w:type="spellEnd"/>
+      <w:r>
+        <w:rPr>
+          <w:rFonts w:ascii="Consolas" w:hAnsi="Consolas"/>
+        </w:rPr>
+        <w:t xml:space="preserve"> is greater than 0</w:t>
+      </w:r>
+    </w:p>
+    <w:p>
+      <w:pPr>
+        <w:spacing w:after="0"/>
+        <w:rPr>
+          <w:rFonts w:ascii="Consolas" w:hAnsi="Consolas"/>
+        </w:rPr>
+      </w:pPr>
+      <w:r>
+        <w:rPr>
+          <w:rFonts w:ascii="Consolas" w:hAnsi="Consolas"/>
+        </w:rPr>
+        <w:tab/>
+      </w:r>
+      <w:r>
+        <w:rPr>
+          <w:rFonts w:ascii="Consolas" w:hAnsi="Consolas"/>
+        </w:rPr>
+        <w:tab/>
+      </w:r>
+      <w:proofErr w:type="spellStart"/>
+      <w:r>
+        <w:rPr>
+          <w:rFonts w:ascii="Consolas" w:hAnsi="Consolas"/>
+        </w:rPr>
+        <w:t>cex_true</w:t>
+      </w:r>
+      <w:proofErr w:type="spellEnd"/>
+      <w:r>
+        <w:rPr>
+          <w:rFonts w:ascii="Consolas" w:hAnsi="Consolas"/>
+        </w:rPr>
+        <w:t xml:space="preserve"> -= 1</w:t>
+      </w:r>
+    </w:p>
+    <w:p>
+      <w:pPr>
+        <w:spacing w:after="0"/>
+        <w:rPr>
+          <w:rFonts w:ascii="Consolas" w:hAnsi="Consolas"/>
+        </w:rPr>
+      </w:pPr>
+      <w:r>
+        <w:rPr>
+          <w:rFonts w:ascii="Consolas" w:hAnsi="Consolas"/>
+        </w:rPr>
+        <w:lastRenderedPageBreak/>
+        <w:tab/>
+      </w:r>
+      <w:r>
+        <w:rPr>
+          <w:rFonts w:ascii="Consolas" w:hAnsi="Consolas"/>
+        </w:rPr>
+        <w:tab/>
+        <w:t>RETURN</w:t>
+      </w:r>
+    </w:p>
+    <w:p>
+      <w:pPr>
+        <w:spacing w:after="0"/>
+        <w:rPr>
+          <w:rFonts w:ascii="Consolas" w:hAnsi="Consolas"/>
+        </w:rPr>
+      </w:pPr>
+      <w:r>
+        <w:rPr>
+          <w:rFonts w:ascii="Consolas" w:hAnsi="Consolas"/>
+        </w:rPr>
+        <w:tab/>
+        <w:t>END IF</w:t>
       </w:r>
     </w:p>
     <w:p>
@@ -329,35 +759,61 @@
           <w:rFonts w:ascii="Consolas" w:hAnsi="Consolas"/>
         </w:rPr>
         <w:tab/>
-        <w:t>CASE(BL)</w:t>
-      </w:r>
-    </w:p>
-    <w:p>
-      <w:pPr>
-        <w:spacing w:after="0"/>
-        <w:rPr>
-          <w:rFonts w:ascii="Consolas" w:hAnsi="Consolas"/>
-        </w:rPr>
-      </w:pPr>
-      <w:r>
-        <w:rPr>
-          <w:rFonts w:ascii="Consolas" w:hAnsi="Consolas"/>
-        </w:rPr>
-        <w:tab/>
-      </w:r>
-      <w:r>
-        <w:rPr>
-          <w:rFonts w:ascii="Consolas" w:hAnsi="Consolas"/>
-        </w:rPr>
-        <w:tab/>
-      </w:r>
-      <w:r>
-        <w:rPr>
-          <w:rFonts w:ascii="Consolas" w:hAnsi="Consolas"/>
-        </w:rPr>
-        <w:tab/>
-        <w:t>CALL bl_execute</w:t>
-      </w:r>
+        <w:t>CASE(</w:t>
+      </w:r>
+      <w:r>
+        <w:rPr>
+          <w:rFonts w:ascii="Consolas" w:hAnsi="Consolas"/>
+        </w:rPr>
+        <w:t>CEX</w:t>
+      </w:r>
+      <w:r>
+        <w:rPr>
+          <w:rFonts w:ascii="Consolas" w:hAnsi="Consolas"/>
+        </w:rPr>
+        <w:t>)</w:t>
+      </w:r>
+    </w:p>
+    <w:p>
+      <w:pPr>
+        <w:spacing w:after="0"/>
+        <w:rPr>
+          <w:rFonts w:ascii="Consolas" w:hAnsi="Consolas"/>
+        </w:rPr>
+      </w:pPr>
+      <w:r>
+        <w:rPr>
+          <w:rFonts w:ascii="Consolas" w:hAnsi="Consolas"/>
+        </w:rPr>
+        <w:tab/>
+      </w:r>
+      <w:r>
+        <w:rPr>
+          <w:rFonts w:ascii="Consolas" w:hAnsi="Consolas"/>
+        </w:rPr>
+        <w:tab/>
+      </w:r>
+      <w:r>
+        <w:rPr>
+          <w:rFonts w:ascii="Consolas" w:hAnsi="Consolas"/>
+        </w:rPr>
+        <w:tab/>
+        <w:t xml:space="preserve">CALL </w:t>
+      </w:r>
+      <w:proofErr w:type="spellStart"/>
+      <w:r>
+        <w:rPr>
+          <w:rFonts w:ascii="Consolas" w:hAnsi="Consolas"/>
+        </w:rPr>
+        <w:t>cex</w:t>
+      </w:r>
+      <w:r>
+        <w:rPr>
+          <w:rFonts w:ascii="Consolas" w:hAnsi="Consolas"/>
+        </w:rPr>
+        <w:t>_execute</w:t>
+      </w:r>
+      <w:proofErr w:type="spellEnd"/>
     </w:p>
     <w:p>
       <w:pPr>
@@ -403,15 +859,240 @@
         <w:rPr>
           <w:rFonts w:ascii="Consolas" w:hAnsi="Consolas"/>
         </w:rPr>
-        <w:tab/>
-        <w:t>CASE(B</w:t>
-      </w:r>
-      <w:r>
-        <w:rPr>
-          <w:rFonts w:ascii="Consolas" w:hAnsi="Consolas"/>
-        </w:rPr>
-        <w:t>EQ</w:t>
-      </w:r>
+        <w:t>END SWITCH</w:t>
+      </w:r>
+    </w:p>
+    <w:p>
+      <w:pPr>
+        <w:spacing w:after="0"/>
+        <w:rPr>
+          <w:rFonts w:ascii="Consolas" w:hAnsi="Consolas"/>
+        </w:rPr>
+      </w:pPr>
+      <w:r>
+        <w:rPr>
+          <w:rFonts w:ascii="Consolas" w:hAnsi="Consolas"/>
+        </w:rPr>
+        <w:t>END FUNCTION</w:t>
+      </w:r>
+    </w:p>
+    <w:p>
+      <w:pPr>
+        <w:spacing w:after="0"/>
+        <w:rPr>
+          <w:rFonts w:ascii="Consolas" w:hAnsi="Consolas"/>
+        </w:rPr>
+      </w:pPr>
+    </w:p>
+    <w:p>
+      <w:pPr>
+        <w:spacing w:after="0"/>
+        <w:rPr>
+          <w:rFonts w:ascii="Consolas" w:hAnsi="Consolas"/>
+        </w:rPr>
+      </w:pPr>
+      <w:proofErr w:type="spellStart"/>
+      <w:r>
+        <w:rPr>
+          <w:rFonts w:ascii="Consolas" w:hAnsi="Consolas"/>
+        </w:rPr>
+        <w:t>cex_</w:t>
+      </w:r>
+      <w:r>
+        <w:rPr>
+          <w:rFonts w:ascii="Consolas" w:hAnsi="Consolas"/>
+        </w:rPr>
+        <w:t>set</w:t>
+      </w:r>
+      <w:proofErr w:type="spellEnd"/>
+      <w:r>
+        <w:rPr>
+          <w:rFonts w:ascii="Consolas" w:hAnsi="Consolas"/>
+        </w:rPr>
+        <w:t xml:space="preserve"> FUNCTION</w:t>
+      </w:r>
+    </w:p>
+    <w:p>
+      <w:pPr>
+        <w:spacing w:after="0"/>
+        <w:rPr>
+          <w:rFonts w:ascii="Consolas" w:hAnsi="Consolas"/>
+        </w:rPr>
+      </w:pPr>
+      <w:r>
+        <w:rPr>
+          <w:rFonts w:ascii="Consolas" w:hAnsi="Consolas"/>
+        </w:rPr>
+        <w:tab/>
+        <w:t>IF condition is TRUE</w:t>
+      </w:r>
+    </w:p>
+    <w:p>
+      <w:pPr>
+        <w:spacing w:after="0"/>
+        <w:rPr>
+          <w:rFonts w:ascii="Consolas" w:hAnsi="Consolas"/>
+        </w:rPr>
+      </w:pPr>
+      <w:r>
+        <w:rPr>
+          <w:rFonts w:ascii="Consolas" w:hAnsi="Consolas"/>
+        </w:rPr>
+        <w:tab/>
+      </w:r>
+      <w:r>
+        <w:rPr>
+          <w:rFonts w:ascii="Consolas" w:hAnsi="Consolas"/>
+        </w:rPr>
+        <w:tab/>
+        <w:t xml:space="preserve">SET </w:t>
+      </w:r>
+      <w:proofErr w:type="spellStart"/>
+      <w:r>
+        <w:rPr>
+          <w:rFonts w:ascii="Consolas" w:hAnsi="Consolas"/>
+        </w:rPr>
+        <w:t>cex_condition</w:t>
+      </w:r>
+      <w:proofErr w:type="spellEnd"/>
+      <w:r>
+        <w:rPr>
+          <w:rFonts w:ascii="Consolas" w:hAnsi="Consolas"/>
+        </w:rPr>
+        <w:t xml:space="preserve"> to TRUE</w:t>
+      </w:r>
+    </w:p>
+    <w:p>
+      <w:pPr>
+        <w:spacing w:after="0"/>
+        <w:rPr>
+          <w:rFonts w:ascii="Consolas" w:hAnsi="Consolas"/>
+        </w:rPr>
+      </w:pPr>
+      <w:r>
+        <w:rPr>
+          <w:rFonts w:ascii="Consolas" w:hAnsi="Consolas"/>
+        </w:rPr>
+        <w:tab/>
+        <w:t>ELSE</w:t>
+      </w:r>
+    </w:p>
+    <w:p>
+      <w:pPr>
+        <w:spacing w:after="0"/>
+        <w:rPr>
+          <w:rFonts w:ascii="Consolas" w:hAnsi="Consolas"/>
+        </w:rPr>
+      </w:pPr>
+      <w:r>
+        <w:rPr>
+          <w:rFonts w:ascii="Consolas" w:hAnsi="Consolas"/>
+        </w:rPr>
+        <w:tab/>
+      </w:r>
+      <w:r>
+        <w:rPr>
+          <w:rFonts w:ascii="Consolas" w:hAnsi="Consolas"/>
+        </w:rPr>
+        <w:tab/>
+        <w:t xml:space="preserve">SET </w:t>
+      </w:r>
+      <w:proofErr w:type="spellStart"/>
+      <w:r>
+        <w:rPr>
+          <w:rFonts w:ascii="Consolas" w:hAnsi="Consolas"/>
+        </w:rPr>
+        <w:t>cex_condition</w:t>
+      </w:r>
+      <w:proofErr w:type="spellEnd"/>
+      <w:r>
+        <w:rPr>
+          <w:rFonts w:ascii="Consolas" w:hAnsi="Consolas"/>
+        </w:rPr>
+        <w:t xml:space="preserve"> to FALSE</w:t>
+      </w:r>
+    </w:p>
+    <w:p>
+      <w:pPr>
+        <w:spacing w:after="0"/>
+        <w:rPr>
+          <w:rFonts w:ascii="Consolas" w:hAnsi="Consolas"/>
+        </w:rPr>
+      </w:pPr>
+      <w:r>
+        <w:rPr>
+          <w:rFonts w:ascii="Consolas" w:hAnsi="Consolas"/>
+        </w:rPr>
+        <w:tab/>
+        <w:t>END IF</w:t>
+      </w:r>
+    </w:p>
+    <w:p>
+      <w:pPr>
+        <w:spacing w:after="0"/>
+        <w:rPr>
+          <w:rFonts w:ascii="Consolas" w:hAnsi="Consolas"/>
+        </w:rPr>
+      </w:pPr>
+      <w:r>
+        <w:rPr>
+          <w:rFonts w:ascii="Consolas" w:hAnsi="Consolas"/>
+        </w:rPr>
+        <w:t>END FUNCTION</w:t>
+      </w:r>
+    </w:p>
+    <w:p>
+      <w:pPr>
+        <w:spacing w:after="0"/>
+        <w:rPr>
+          <w:rFonts w:ascii="Consolas" w:hAnsi="Consolas"/>
+        </w:rPr>
+      </w:pPr>
+    </w:p>
+    <w:p>
+      <w:pPr>
+        <w:spacing w:after="0"/>
+        <w:rPr>
+          <w:rFonts w:ascii="Consolas" w:hAnsi="Consolas"/>
+        </w:rPr>
+      </w:pPr>
+      <w:proofErr w:type="spellStart"/>
+      <w:r>
+        <w:rPr>
+          <w:rFonts w:ascii="Consolas" w:hAnsi="Consolas"/>
+        </w:rPr>
+        <w:t>cex_execute</w:t>
+      </w:r>
+      <w:proofErr w:type="spellEnd"/>
+      <w:r>
+        <w:rPr>
+          <w:rFonts w:ascii="Consolas" w:hAnsi="Consolas"/>
+        </w:rPr>
+        <w:t xml:space="preserve"> FUNCTION</w:t>
+      </w:r>
+    </w:p>
+    <w:p>
+      <w:pPr>
+        <w:spacing w:after="0"/>
+        <w:rPr>
+          <w:rFonts w:ascii="Consolas" w:hAnsi="Consolas"/>
+        </w:rPr>
+      </w:pPr>
+      <w:r>
+        <w:rPr>
+          <w:rFonts w:ascii="Consolas" w:hAnsi="Consolas"/>
+        </w:rPr>
+        <w:tab/>
+        <w:t>SWITCH(</w:t>
+      </w:r>
+      <w:proofErr w:type="spellStart"/>
+      <w:r>
+        <w:rPr>
+          <w:rFonts w:ascii="Consolas" w:hAnsi="Consolas"/>
+        </w:rPr>
+        <w:t>code_suffix</w:t>
+      </w:r>
+      <w:proofErr w:type="spellEnd"/>
       <w:r>
         <w:rPr>
           <w:rFonts w:ascii="Consolas" w:hAnsi="Consolas"/>
@@ -437,40 +1118,57 @@
           <w:rFonts w:ascii="Consolas" w:hAnsi="Consolas"/>
         </w:rPr>
         <w:tab/>
-      </w:r>
-      <w:r>
-        <w:rPr>
-          <w:rFonts w:ascii="Consolas" w:hAnsi="Consolas"/>
-        </w:rPr>
-        <w:tab/>
-        <w:t>CALL b</w:t>
-      </w:r>
-      <w:r>
-        <w:rPr>
-          <w:rFonts w:ascii="Consolas" w:hAnsi="Consolas"/>
-        </w:rPr>
-        <w:t>eq</w:t>
-      </w:r>
-      <w:r>
-        <w:rPr>
-          <w:rFonts w:ascii="Consolas" w:hAnsi="Consolas"/>
-        </w:rPr>
-        <w:t>_execute</w:t>
-      </w:r>
-    </w:p>
-    <w:p>
-      <w:pPr>
-        <w:spacing w:after="0"/>
-        <w:rPr>
-          <w:rFonts w:ascii="Consolas" w:hAnsi="Consolas"/>
-        </w:rPr>
-      </w:pPr>
-      <w:r>
-        <w:rPr>
-          <w:rFonts w:ascii="Consolas" w:hAnsi="Consolas"/>
-        </w:rPr>
-        <w:tab/>
-      </w:r>
+        <w:t>CASE(EQ)</w:t>
+      </w:r>
+    </w:p>
+    <w:p>
+      <w:pPr>
+        <w:spacing w:after="0"/>
+        <w:rPr>
+          <w:rFonts w:ascii="Consolas" w:hAnsi="Consolas"/>
+        </w:rPr>
+      </w:pPr>
+      <w:r>
+        <w:rPr>
+          <w:rFonts w:ascii="Consolas" w:hAnsi="Consolas"/>
+        </w:rPr>
+        <w:tab/>
+      </w:r>
+      <w:r>
+        <w:rPr>
+          <w:rFonts w:ascii="Consolas" w:hAnsi="Consolas"/>
+        </w:rPr>
+        <w:tab/>
+      </w:r>
+      <w:r>
+        <w:rPr>
+          <w:rFonts w:ascii="Consolas" w:hAnsi="Consolas"/>
+        </w:rPr>
+        <w:tab/>
+        <w:t xml:space="preserve">CALL </w:t>
+      </w:r>
+      <w:proofErr w:type="spellStart"/>
+      <w:r>
+        <w:rPr>
+          <w:rFonts w:ascii="Consolas" w:hAnsi="Consolas"/>
+        </w:rPr>
+        <w:t>cex_condition</w:t>
+      </w:r>
+      <w:proofErr w:type="spellEnd"/>
+      <w:r>
+        <w:rPr>
+          <w:rFonts w:ascii="Consolas" w:hAnsi="Consolas"/>
+        </w:rPr>
+        <w:t xml:space="preserve"> with z == 1 condition</w:t>
+      </w:r>
+    </w:p>
+    <w:p>
+      <w:pPr>
+        <w:spacing w:after="0"/>
+        <w:rPr>
+          <w:rFonts w:ascii="Consolas" w:hAnsi="Consolas"/>
+        </w:rPr>
+      </w:pPr>
       <w:r>
         <w:rPr>
           <w:rFonts w:ascii="Consolas" w:hAnsi="Consolas"/>
@@ -503,61 +1201,86 @@
           <w:rFonts w:ascii="Consolas" w:hAnsi="Consolas"/>
         </w:rPr>
         <w:tab/>
-        <w:t>CASE(BNE)</w:t>
-      </w:r>
-    </w:p>
-    <w:p>
-      <w:pPr>
-        <w:spacing w:after="0"/>
-        <w:rPr>
-          <w:rFonts w:ascii="Consolas" w:hAnsi="Consolas"/>
-        </w:rPr>
-      </w:pPr>
-      <w:r>
-        <w:rPr>
-          <w:rFonts w:ascii="Consolas" w:hAnsi="Consolas"/>
-        </w:rPr>
-        <w:tab/>
-      </w:r>
-      <w:r>
-        <w:rPr>
-          <w:rFonts w:ascii="Consolas" w:hAnsi="Consolas"/>
-        </w:rPr>
-        <w:tab/>
-      </w:r>
-      <w:r>
-        <w:rPr>
-          <w:rFonts w:ascii="Consolas" w:hAnsi="Consolas"/>
-        </w:rPr>
-        <w:tab/>
-        <w:t>CALL b</w:t>
-      </w:r>
-      <w:r>
-        <w:rPr>
-          <w:rFonts w:ascii="Consolas" w:hAnsi="Consolas"/>
-        </w:rPr>
-        <w:t>ne</w:t>
-      </w:r>
-      <w:r>
-        <w:rPr>
-          <w:rFonts w:ascii="Consolas" w:hAnsi="Consolas"/>
-        </w:rPr>
-        <w:t>_execute</w:t>
-      </w:r>
-    </w:p>
-    <w:p>
-      <w:pPr>
-        <w:spacing w:after="0"/>
-        <w:rPr>
-          <w:rFonts w:ascii="Consolas" w:hAnsi="Consolas"/>
-        </w:rPr>
-      </w:pPr>
-      <w:r>
-        <w:rPr>
-          <w:rFonts w:ascii="Consolas" w:hAnsi="Consolas"/>
-        </w:rPr>
-        <w:tab/>
-      </w:r>
+      </w:r>
+      <w:r>
+        <w:rPr>
+          <w:rFonts w:ascii="Consolas" w:hAnsi="Consolas"/>
+        </w:rPr>
+        <w:t>CASE(</w:t>
+      </w:r>
+      <w:r>
+        <w:rPr>
+          <w:rFonts w:ascii="Consolas" w:hAnsi="Consolas"/>
+        </w:rPr>
+        <w:t>NE</w:t>
+      </w:r>
+      <w:r>
+        <w:rPr>
+          <w:rFonts w:ascii="Consolas" w:hAnsi="Consolas"/>
+        </w:rPr>
+        <w:t>)</w:t>
+      </w:r>
+    </w:p>
+    <w:p>
+      <w:pPr>
+        <w:spacing w:after="0"/>
+        <w:rPr>
+          <w:rFonts w:ascii="Consolas" w:hAnsi="Consolas"/>
+        </w:rPr>
+      </w:pPr>
+      <w:r>
+        <w:rPr>
+          <w:rFonts w:ascii="Consolas" w:hAnsi="Consolas"/>
+        </w:rPr>
+        <w:tab/>
+      </w:r>
+      <w:r>
+        <w:rPr>
+          <w:rFonts w:ascii="Consolas" w:hAnsi="Consolas"/>
+        </w:rPr>
+        <w:tab/>
+      </w:r>
+      <w:r>
+        <w:rPr>
+          <w:rFonts w:ascii="Consolas" w:hAnsi="Consolas"/>
+        </w:rPr>
+        <w:tab/>
+        <w:t xml:space="preserve">CALL </w:t>
+      </w:r>
+      <w:proofErr w:type="spellStart"/>
+      <w:r>
+        <w:rPr>
+          <w:rFonts w:ascii="Consolas" w:hAnsi="Consolas"/>
+        </w:rPr>
+        <w:t>cex_condition</w:t>
+      </w:r>
+      <w:proofErr w:type="spellEnd"/>
+      <w:r>
+        <w:rPr>
+          <w:rFonts w:ascii="Consolas" w:hAnsi="Consolas"/>
+        </w:rPr>
+        <w:t xml:space="preserve"> with z == </w:t>
+      </w:r>
+      <w:r>
+        <w:rPr>
+          <w:rFonts w:ascii="Consolas" w:hAnsi="Consolas"/>
+        </w:rPr>
+        <w:t>0</w:t>
+      </w:r>
+      <w:r>
+        <w:rPr>
+          <w:rFonts w:ascii="Consolas" w:hAnsi="Consolas"/>
+        </w:rPr>
+        <w:t xml:space="preserve"> condition</w:t>
+      </w:r>
+    </w:p>
+    <w:p>
+      <w:pPr>
+        <w:spacing w:after="0"/>
+        <w:rPr>
+          <w:rFonts w:ascii="Consolas" w:hAnsi="Consolas"/>
+        </w:rPr>
+      </w:pPr>
       <w:r>
         <w:rPr>
           <w:rFonts w:ascii="Consolas" w:hAnsi="Consolas"/>
@@ -590,13 +1313,18 @@
           <w:rFonts w:ascii="Consolas" w:hAnsi="Consolas"/>
         </w:rPr>
         <w:tab/>
-        <w:t>CASE(B</w:t>
-      </w:r>
-      <w:r>
-        <w:rPr>
-          <w:rFonts w:ascii="Consolas" w:hAnsi="Consolas"/>
-        </w:rPr>
-        <w:t>C</w:t>
+      </w:r>
+      <w:r>
+        <w:rPr>
+          <w:rFonts w:ascii="Consolas" w:hAnsi="Consolas"/>
+        </w:rPr>
+        <w:t>CASE(</w:t>
+      </w:r>
+      <w:r>
+        <w:rPr>
+          <w:rFonts w:ascii="Consolas" w:hAnsi="Consolas"/>
+        </w:rPr>
+        <w:t>CSHS</w:t>
       </w:r>
       <w:r>
         <w:rPr>
@@ -629,7 +1357,21 @@
           <w:rFonts w:ascii="Consolas" w:hAnsi="Consolas"/>
         </w:rPr>
         <w:tab/>
-        <w:t>CALL b</w:t>
+        <w:t xml:space="preserve">CALL </w:t>
+      </w:r>
+      <w:proofErr w:type="spellStart"/>
+      <w:r>
+        <w:rPr>
+          <w:rFonts w:ascii="Consolas" w:hAnsi="Consolas"/>
+        </w:rPr>
+        <w:t>cex_condition</w:t>
+      </w:r>
+      <w:proofErr w:type="spellEnd"/>
+      <w:r>
+        <w:rPr>
+          <w:rFonts w:ascii="Consolas" w:hAnsi="Consolas"/>
+        </w:rPr>
+        <w:t xml:space="preserve"> with </w:t>
       </w:r>
       <w:r>
         <w:rPr>
@@ -641,22 +1383,16 @@
         <w:rPr>
           <w:rFonts w:ascii="Consolas" w:hAnsi="Consolas"/>
         </w:rPr>
-        <w:t>_execute</w:t>
-      </w:r>
-    </w:p>
-    <w:p>
-      <w:pPr>
-        <w:spacing w:after="0"/>
-        <w:rPr>
-          <w:rFonts w:ascii="Consolas" w:hAnsi="Consolas"/>
-        </w:rPr>
-      </w:pPr>
-      <w:r>
-        <w:rPr>
-          <w:rFonts w:ascii="Consolas" w:hAnsi="Consolas"/>
-        </w:rPr>
-        <w:tab/>
-      </w:r>
+        <w:t xml:space="preserve"> == 1 condition</w:t>
+      </w:r>
+    </w:p>
+    <w:p>
+      <w:pPr>
+        <w:spacing w:after="0"/>
+        <w:rPr>
+          <w:rFonts w:ascii="Consolas" w:hAnsi="Consolas"/>
+        </w:rPr>
+      </w:pPr>
       <w:r>
         <w:rPr>
           <w:rFonts w:ascii="Consolas" w:hAnsi="Consolas"/>
@@ -682,6 +1418,764 @@
         <w:rPr>
           <w:rFonts w:ascii="Consolas" w:hAnsi="Consolas"/>
         </w:rPr>
+        <w:tab/>
+      </w:r>
+      <w:r>
+        <w:rPr>
+          <w:rFonts w:ascii="Consolas" w:hAnsi="Consolas"/>
+        </w:rPr>
+        <w:tab/>
+      </w:r>
+      <w:r>
+        <w:rPr>
+          <w:rFonts w:ascii="Consolas" w:hAnsi="Consolas"/>
+        </w:rPr>
+        <w:t>CASE(</w:t>
+      </w:r>
+      <w:r>
+        <w:rPr>
+          <w:rFonts w:ascii="Consolas" w:hAnsi="Consolas"/>
+        </w:rPr>
+        <w:t>CCLO</w:t>
+      </w:r>
+      <w:r>
+        <w:rPr>
+          <w:rFonts w:ascii="Consolas" w:hAnsi="Consolas"/>
+        </w:rPr>
+        <w:t>)</w:t>
+      </w:r>
+    </w:p>
+    <w:p>
+      <w:pPr>
+        <w:spacing w:after="0"/>
+        <w:rPr>
+          <w:rFonts w:ascii="Consolas" w:hAnsi="Consolas"/>
+        </w:rPr>
+      </w:pPr>
+      <w:r>
+        <w:rPr>
+          <w:rFonts w:ascii="Consolas" w:hAnsi="Consolas"/>
+        </w:rPr>
+        <w:tab/>
+      </w:r>
+      <w:r>
+        <w:rPr>
+          <w:rFonts w:ascii="Consolas" w:hAnsi="Consolas"/>
+        </w:rPr>
+        <w:tab/>
+      </w:r>
+      <w:r>
+        <w:rPr>
+          <w:rFonts w:ascii="Consolas" w:hAnsi="Consolas"/>
+        </w:rPr>
+        <w:tab/>
+        <w:t xml:space="preserve">CALL </w:t>
+      </w:r>
+      <w:proofErr w:type="spellStart"/>
+      <w:r>
+        <w:rPr>
+          <w:rFonts w:ascii="Consolas" w:hAnsi="Consolas"/>
+        </w:rPr>
+        <w:t>cex_condition</w:t>
+      </w:r>
+      <w:proofErr w:type="spellEnd"/>
+      <w:r>
+        <w:rPr>
+          <w:rFonts w:ascii="Consolas" w:hAnsi="Consolas"/>
+        </w:rPr>
+        <w:t xml:space="preserve"> with </w:t>
+      </w:r>
+      <w:r>
+        <w:rPr>
+          <w:rFonts w:ascii="Consolas" w:hAnsi="Consolas"/>
+        </w:rPr>
+        <w:t>c</w:t>
+      </w:r>
+      <w:r>
+        <w:rPr>
+          <w:rFonts w:ascii="Consolas" w:hAnsi="Consolas"/>
+        </w:rPr>
+        <w:t xml:space="preserve"> == </w:t>
+      </w:r>
+      <w:r>
+        <w:rPr>
+          <w:rFonts w:ascii="Consolas" w:hAnsi="Consolas"/>
+        </w:rPr>
+        <w:t>0</w:t>
+      </w:r>
+      <w:r>
+        <w:rPr>
+          <w:rFonts w:ascii="Consolas" w:hAnsi="Consolas"/>
+        </w:rPr>
+        <w:t xml:space="preserve"> condition</w:t>
+      </w:r>
+    </w:p>
+    <w:p>
+      <w:pPr>
+        <w:spacing w:after="0"/>
+        <w:rPr>
+          <w:rFonts w:ascii="Consolas" w:hAnsi="Consolas"/>
+        </w:rPr>
+      </w:pPr>
+      <w:r>
+        <w:rPr>
+          <w:rFonts w:ascii="Consolas" w:hAnsi="Consolas"/>
+        </w:rPr>
+        <w:tab/>
+      </w:r>
+      <w:r>
+        <w:rPr>
+          <w:rFonts w:ascii="Consolas" w:hAnsi="Consolas"/>
+        </w:rPr>
+        <w:tab/>
+        <w:t>BREAK</w:t>
+      </w:r>
+    </w:p>
+    <w:p>
+      <w:pPr>
+        <w:spacing w:after="0"/>
+        <w:rPr>
+          <w:rFonts w:ascii="Consolas" w:hAnsi="Consolas"/>
+        </w:rPr>
+      </w:pPr>
+      <w:r>
+        <w:rPr>
+          <w:rFonts w:ascii="Consolas" w:hAnsi="Consolas"/>
+        </w:rPr>
+        <w:tab/>
+      </w:r>
+      <w:r>
+        <w:rPr>
+          <w:rFonts w:ascii="Consolas" w:hAnsi="Consolas"/>
+        </w:rPr>
+        <w:tab/>
+      </w:r>
+      <w:r>
+        <w:rPr>
+          <w:rFonts w:ascii="Consolas" w:hAnsi="Consolas"/>
+        </w:rPr>
+        <w:t>CASE(</w:t>
+      </w:r>
+      <w:r>
+        <w:rPr>
+          <w:rFonts w:ascii="Consolas" w:hAnsi="Consolas"/>
+        </w:rPr>
+        <w:t>MI</w:t>
+      </w:r>
+      <w:r>
+        <w:rPr>
+          <w:rFonts w:ascii="Consolas" w:hAnsi="Consolas"/>
+        </w:rPr>
+        <w:t>)</w:t>
+      </w:r>
+    </w:p>
+    <w:p>
+      <w:pPr>
+        <w:spacing w:after="0"/>
+        <w:rPr>
+          <w:rFonts w:ascii="Consolas" w:hAnsi="Consolas"/>
+        </w:rPr>
+      </w:pPr>
+      <w:r>
+        <w:rPr>
+          <w:rFonts w:ascii="Consolas" w:hAnsi="Consolas"/>
+        </w:rPr>
+        <w:tab/>
+      </w:r>
+      <w:r>
+        <w:rPr>
+          <w:rFonts w:ascii="Consolas" w:hAnsi="Consolas"/>
+        </w:rPr>
+        <w:tab/>
+      </w:r>
+      <w:r>
+        <w:rPr>
+          <w:rFonts w:ascii="Consolas" w:hAnsi="Consolas"/>
+        </w:rPr>
+        <w:tab/>
+        <w:t xml:space="preserve">CALL </w:t>
+      </w:r>
+      <w:proofErr w:type="spellStart"/>
+      <w:r>
+        <w:rPr>
+          <w:rFonts w:ascii="Consolas" w:hAnsi="Consolas"/>
+        </w:rPr>
+        <w:t>cex_condition</w:t>
+      </w:r>
+      <w:proofErr w:type="spellEnd"/>
+      <w:r>
+        <w:rPr>
+          <w:rFonts w:ascii="Consolas" w:hAnsi="Consolas"/>
+        </w:rPr>
+        <w:t xml:space="preserve"> with </w:t>
+      </w:r>
+      <w:r>
+        <w:rPr>
+          <w:rFonts w:ascii="Consolas" w:hAnsi="Consolas"/>
+        </w:rPr>
+        <w:t>n</w:t>
+      </w:r>
+      <w:r>
+        <w:rPr>
+          <w:rFonts w:ascii="Consolas" w:hAnsi="Consolas"/>
+        </w:rPr>
+        <w:t xml:space="preserve"> == 1 condition</w:t>
+      </w:r>
+    </w:p>
+    <w:p>
+      <w:pPr>
+        <w:spacing w:after="0"/>
+        <w:rPr>
+          <w:rFonts w:ascii="Consolas" w:hAnsi="Consolas"/>
+        </w:rPr>
+      </w:pPr>
+      <w:r>
+        <w:rPr>
+          <w:rFonts w:ascii="Consolas" w:hAnsi="Consolas"/>
+        </w:rPr>
+        <w:tab/>
+      </w:r>
+      <w:r>
+        <w:rPr>
+          <w:rFonts w:ascii="Consolas" w:hAnsi="Consolas"/>
+        </w:rPr>
+        <w:tab/>
+        <w:t>BREAK</w:t>
+      </w:r>
+    </w:p>
+    <w:p>
+      <w:pPr>
+        <w:spacing w:after="0"/>
+        <w:rPr>
+          <w:rFonts w:ascii="Consolas" w:hAnsi="Consolas"/>
+        </w:rPr>
+      </w:pPr>
+      <w:r>
+        <w:rPr>
+          <w:rFonts w:ascii="Consolas" w:hAnsi="Consolas"/>
+        </w:rPr>
+        <w:tab/>
+      </w:r>
+      <w:r>
+        <w:rPr>
+          <w:rFonts w:ascii="Consolas" w:hAnsi="Consolas"/>
+        </w:rPr>
+        <w:tab/>
+      </w:r>
+      <w:r>
+        <w:rPr>
+          <w:rFonts w:ascii="Consolas" w:hAnsi="Consolas"/>
+        </w:rPr>
+        <w:t>CASE(</w:t>
+      </w:r>
+      <w:r>
+        <w:rPr>
+          <w:rFonts w:ascii="Consolas" w:hAnsi="Consolas"/>
+        </w:rPr>
+        <w:t>PL</w:t>
+      </w:r>
+      <w:r>
+        <w:rPr>
+          <w:rFonts w:ascii="Consolas" w:hAnsi="Consolas"/>
+        </w:rPr>
+        <w:t>)</w:t>
+      </w:r>
+    </w:p>
+    <w:p>
+      <w:pPr>
+        <w:spacing w:after="0"/>
+        <w:rPr>
+          <w:rFonts w:ascii="Consolas" w:hAnsi="Consolas"/>
+        </w:rPr>
+      </w:pPr>
+      <w:r>
+        <w:rPr>
+          <w:rFonts w:ascii="Consolas" w:hAnsi="Consolas"/>
+        </w:rPr>
+        <w:tab/>
+      </w:r>
+      <w:r>
+        <w:rPr>
+          <w:rFonts w:ascii="Consolas" w:hAnsi="Consolas"/>
+        </w:rPr>
+        <w:tab/>
+      </w:r>
+      <w:r>
+        <w:rPr>
+          <w:rFonts w:ascii="Consolas" w:hAnsi="Consolas"/>
+        </w:rPr>
+        <w:tab/>
+        <w:t xml:space="preserve">CALL </w:t>
+      </w:r>
+      <w:proofErr w:type="spellStart"/>
+      <w:r>
+        <w:rPr>
+          <w:rFonts w:ascii="Consolas" w:hAnsi="Consolas"/>
+        </w:rPr>
+        <w:t>cex_condition</w:t>
+      </w:r>
+      <w:proofErr w:type="spellEnd"/>
+      <w:r>
+        <w:rPr>
+          <w:rFonts w:ascii="Consolas" w:hAnsi="Consolas"/>
+        </w:rPr>
+        <w:t xml:space="preserve"> with </w:t>
+      </w:r>
+      <w:r>
+        <w:rPr>
+          <w:rFonts w:ascii="Consolas" w:hAnsi="Consolas"/>
+        </w:rPr>
+        <w:t>n</w:t>
+      </w:r>
+      <w:r>
+        <w:rPr>
+          <w:rFonts w:ascii="Consolas" w:hAnsi="Consolas"/>
+        </w:rPr>
+        <w:t xml:space="preserve"> == </w:t>
+      </w:r>
+      <w:r>
+        <w:rPr>
+          <w:rFonts w:ascii="Consolas" w:hAnsi="Consolas"/>
+        </w:rPr>
+        <w:t>0</w:t>
+      </w:r>
+      <w:r>
+        <w:rPr>
+          <w:rFonts w:ascii="Consolas" w:hAnsi="Consolas"/>
+        </w:rPr>
+        <w:t xml:space="preserve"> condition</w:t>
+      </w:r>
+    </w:p>
+    <w:p>
+      <w:pPr>
+        <w:spacing w:after="0"/>
+        <w:rPr>
+          <w:rFonts w:ascii="Consolas" w:hAnsi="Consolas"/>
+        </w:rPr>
+      </w:pPr>
+      <w:r>
+        <w:rPr>
+          <w:rFonts w:ascii="Consolas" w:hAnsi="Consolas"/>
+        </w:rPr>
+        <w:tab/>
+      </w:r>
+      <w:r>
+        <w:rPr>
+          <w:rFonts w:ascii="Consolas" w:hAnsi="Consolas"/>
+        </w:rPr>
+        <w:tab/>
+        <w:t>BREAK</w:t>
+      </w:r>
+    </w:p>
+    <w:p>
+      <w:pPr>
+        <w:spacing w:after="0"/>
+        <w:rPr>
+          <w:rFonts w:ascii="Consolas" w:hAnsi="Consolas"/>
+        </w:rPr>
+      </w:pPr>
+      <w:r>
+        <w:rPr>
+          <w:rFonts w:ascii="Consolas" w:hAnsi="Consolas"/>
+        </w:rPr>
+        <w:tab/>
+      </w:r>
+      <w:r>
+        <w:rPr>
+          <w:rFonts w:ascii="Consolas" w:hAnsi="Consolas"/>
+        </w:rPr>
+        <w:tab/>
+      </w:r>
+      <w:r>
+        <w:rPr>
+          <w:rFonts w:ascii="Consolas" w:hAnsi="Consolas"/>
+        </w:rPr>
+        <w:t>CASE(</w:t>
+      </w:r>
+      <w:r>
+        <w:rPr>
+          <w:rFonts w:ascii="Consolas" w:hAnsi="Consolas"/>
+        </w:rPr>
+        <w:t>VS</w:t>
+      </w:r>
+      <w:r>
+        <w:rPr>
+          <w:rFonts w:ascii="Consolas" w:hAnsi="Consolas"/>
+        </w:rPr>
+        <w:t>)</w:t>
+      </w:r>
+    </w:p>
+    <w:p>
+      <w:pPr>
+        <w:spacing w:after="0"/>
+        <w:rPr>
+          <w:rFonts w:ascii="Consolas" w:hAnsi="Consolas"/>
+        </w:rPr>
+      </w:pPr>
+      <w:r>
+        <w:rPr>
+          <w:rFonts w:ascii="Consolas" w:hAnsi="Consolas"/>
+        </w:rPr>
+        <w:tab/>
+      </w:r>
+      <w:r>
+        <w:rPr>
+          <w:rFonts w:ascii="Consolas" w:hAnsi="Consolas"/>
+        </w:rPr>
+        <w:tab/>
+      </w:r>
+      <w:r>
+        <w:rPr>
+          <w:rFonts w:ascii="Consolas" w:hAnsi="Consolas"/>
+        </w:rPr>
+        <w:tab/>
+        <w:t xml:space="preserve">CALL </w:t>
+      </w:r>
+      <w:proofErr w:type="spellStart"/>
+      <w:r>
+        <w:rPr>
+          <w:rFonts w:ascii="Consolas" w:hAnsi="Consolas"/>
+        </w:rPr>
+        <w:t>cex_condition</w:t>
+      </w:r>
+      <w:proofErr w:type="spellEnd"/>
+      <w:r>
+        <w:rPr>
+          <w:rFonts w:ascii="Consolas" w:hAnsi="Consolas"/>
+        </w:rPr>
+        <w:t xml:space="preserve"> with </w:t>
+      </w:r>
+      <w:r>
+        <w:rPr>
+          <w:rFonts w:ascii="Consolas" w:hAnsi="Consolas"/>
+        </w:rPr>
+        <w:t>v</w:t>
+      </w:r>
+      <w:r>
+        <w:rPr>
+          <w:rFonts w:ascii="Consolas" w:hAnsi="Consolas"/>
+        </w:rPr>
+        <w:t xml:space="preserve"> == 1 condition</w:t>
+      </w:r>
+    </w:p>
+    <w:p>
+      <w:pPr>
+        <w:spacing w:after="0"/>
+        <w:rPr>
+          <w:rFonts w:ascii="Consolas" w:hAnsi="Consolas"/>
+        </w:rPr>
+      </w:pPr>
+      <w:r>
+        <w:rPr>
+          <w:rFonts w:ascii="Consolas" w:hAnsi="Consolas"/>
+        </w:rPr>
+        <w:tab/>
+      </w:r>
+      <w:r>
+        <w:rPr>
+          <w:rFonts w:ascii="Consolas" w:hAnsi="Consolas"/>
+        </w:rPr>
+        <w:tab/>
+        <w:t>BREAK</w:t>
+      </w:r>
+    </w:p>
+    <w:p>
+      <w:pPr>
+        <w:spacing w:after="0"/>
+        <w:rPr>
+          <w:rFonts w:ascii="Consolas" w:hAnsi="Consolas"/>
+        </w:rPr>
+      </w:pPr>
+      <w:r>
+        <w:rPr>
+          <w:rFonts w:ascii="Consolas" w:hAnsi="Consolas"/>
+        </w:rPr>
+        <w:tab/>
+      </w:r>
+      <w:r>
+        <w:rPr>
+          <w:rFonts w:ascii="Consolas" w:hAnsi="Consolas"/>
+        </w:rPr>
+        <w:tab/>
+      </w:r>
+      <w:r>
+        <w:rPr>
+          <w:rFonts w:ascii="Consolas" w:hAnsi="Consolas"/>
+        </w:rPr>
+        <w:t>CASE(</w:t>
+      </w:r>
+      <w:r>
+        <w:rPr>
+          <w:rFonts w:ascii="Consolas" w:hAnsi="Consolas"/>
+        </w:rPr>
+        <w:t>VC</w:t>
+      </w:r>
+      <w:r>
+        <w:rPr>
+          <w:rFonts w:ascii="Consolas" w:hAnsi="Consolas"/>
+        </w:rPr>
+        <w:t>)</w:t>
+      </w:r>
+    </w:p>
+    <w:p>
+      <w:pPr>
+        <w:spacing w:after="0"/>
+        <w:rPr>
+          <w:rFonts w:ascii="Consolas" w:hAnsi="Consolas"/>
+        </w:rPr>
+      </w:pPr>
+      <w:r>
+        <w:rPr>
+          <w:rFonts w:ascii="Consolas" w:hAnsi="Consolas"/>
+        </w:rPr>
+        <w:tab/>
+      </w:r>
+      <w:r>
+        <w:rPr>
+          <w:rFonts w:ascii="Consolas" w:hAnsi="Consolas"/>
+        </w:rPr>
+        <w:tab/>
+      </w:r>
+      <w:r>
+        <w:rPr>
+          <w:rFonts w:ascii="Consolas" w:hAnsi="Consolas"/>
+        </w:rPr>
+        <w:tab/>
+        <w:t xml:space="preserve">CALL </w:t>
+      </w:r>
+      <w:proofErr w:type="spellStart"/>
+      <w:r>
+        <w:rPr>
+          <w:rFonts w:ascii="Consolas" w:hAnsi="Consolas"/>
+        </w:rPr>
+        <w:t>cex_condition</w:t>
+      </w:r>
+      <w:proofErr w:type="spellEnd"/>
+      <w:r>
+        <w:rPr>
+          <w:rFonts w:ascii="Consolas" w:hAnsi="Consolas"/>
+        </w:rPr>
+        <w:t xml:space="preserve"> with </w:t>
+      </w:r>
+      <w:r>
+        <w:rPr>
+          <w:rFonts w:ascii="Consolas" w:hAnsi="Consolas"/>
+        </w:rPr>
+        <w:t>v</w:t>
+      </w:r>
+      <w:r>
+        <w:rPr>
+          <w:rFonts w:ascii="Consolas" w:hAnsi="Consolas"/>
+        </w:rPr>
+        <w:t xml:space="preserve"> == </w:t>
+      </w:r>
+      <w:r>
+        <w:rPr>
+          <w:rFonts w:ascii="Consolas" w:hAnsi="Consolas"/>
+        </w:rPr>
+        <w:t>0</w:t>
+      </w:r>
+      <w:r>
+        <w:rPr>
+          <w:rFonts w:ascii="Consolas" w:hAnsi="Consolas"/>
+        </w:rPr>
+        <w:t xml:space="preserve"> condition</w:t>
+      </w:r>
+    </w:p>
+    <w:p>
+      <w:pPr>
+        <w:spacing w:after="0"/>
+        <w:rPr>
+          <w:rFonts w:ascii="Consolas" w:hAnsi="Consolas"/>
+        </w:rPr>
+      </w:pPr>
+      <w:r>
+        <w:rPr>
+          <w:rFonts w:ascii="Consolas" w:hAnsi="Consolas"/>
+        </w:rPr>
+        <w:tab/>
+      </w:r>
+      <w:r>
+        <w:rPr>
+          <w:rFonts w:ascii="Consolas" w:hAnsi="Consolas"/>
+        </w:rPr>
+        <w:tab/>
+        <w:t>BREAK</w:t>
+      </w:r>
+    </w:p>
+    <w:p>
+      <w:pPr>
+        <w:spacing w:after="0"/>
+        <w:rPr>
+          <w:rFonts w:ascii="Consolas" w:hAnsi="Consolas"/>
+        </w:rPr>
+      </w:pPr>
+      <w:r>
+        <w:rPr>
+          <w:rFonts w:ascii="Consolas" w:hAnsi="Consolas"/>
+        </w:rPr>
+        <w:tab/>
+      </w:r>
+      <w:r>
+        <w:rPr>
+          <w:rFonts w:ascii="Consolas" w:hAnsi="Consolas"/>
+        </w:rPr>
+        <w:tab/>
+      </w:r>
+      <w:r>
+        <w:rPr>
+          <w:rFonts w:ascii="Consolas" w:hAnsi="Consolas"/>
+        </w:rPr>
+        <w:t>CASE(</w:t>
+      </w:r>
+      <w:r>
+        <w:rPr>
+          <w:rFonts w:ascii="Consolas" w:hAnsi="Consolas"/>
+        </w:rPr>
+        <w:t>HI</w:t>
+      </w:r>
+      <w:r>
+        <w:rPr>
+          <w:rFonts w:ascii="Consolas" w:hAnsi="Consolas"/>
+        </w:rPr>
+        <w:t>)</w:t>
+      </w:r>
+    </w:p>
+    <w:p>
+      <w:pPr>
+        <w:spacing w:after="0"/>
+        <w:rPr>
+          <w:rFonts w:ascii="Consolas" w:hAnsi="Consolas"/>
+        </w:rPr>
+      </w:pPr>
+      <w:r>
+        <w:rPr>
+          <w:rFonts w:ascii="Consolas" w:hAnsi="Consolas"/>
+        </w:rPr>
+        <w:tab/>
+      </w:r>
+      <w:r>
+        <w:rPr>
+          <w:rFonts w:ascii="Consolas" w:hAnsi="Consolas"/>
+        </w:rPr>
+        <w:tab/>
+      </w:r>
+      <w:r>
+        <w:rPr>
+          <w:rFonts w:ascii="Consolas" w:hAnsi="Consolas"/>
+        </w:rPr>
+        <w:tab/>
+        <w:t xml:space="preserve">CALL </w:t>
+      </w:r>
+      <w:proofErr w:type="spellStart"/>
+      <w:r>
+        <w:rPr>
+          <w:rFonts w:ascii="Consolas" w:hAnsi="Consolas"/>
+        </w:rPr>
+        <w:t>cex_condition</w:t>
+      </w:r>
+      <w:proofErr w:type="spellEnd"/>
+      <w:r>
+        <w:rPr>
+          <w:rFonts w:ascii="Consolas" w:hAnsi="Consolas"/>
+        </w:rPr>
+        <w:t xml:space="preserve"> with </w:t>
+      </w:r>
+      <w:r>
+        <w:rPr>
+          <w:rFonts w:ascii="Consolas" w:hAnsi="Consolas"/>
+        </w:rPr>
+        <w:t>c</w:t>
+      </w:r>
+      <w:r>
+        <w:rPr>
+          <w:rFonts w:ascii="Consolas" w:hAnsi="Consolas"/>
+        </w:rPr>
+        <w:t xml:space="preserve"> == 1 </w:t>
+      </w:r>
+      <w:r>
+        <w:rPr>
+          <w:rFonts w:ascii="Consolas" w:hAnsi="Consolas"/>
+        </w:rPr>
+        <w:t xml:space="preserve">and z == 0 </w:t>
+      </w:r>
+      <w:r>
+        <w:rPr>
+          <w:rFonts w:ascii="Consolas" w:hAnsi="Consolas"/>
+        </w:rPr>
+        <w:t>condition</w:t>
+      </w:r>
+    </w:p>
+    <w:p>
+      <w:pPr>
+        <w:spacing w:after="0"/>
+        <w:rPr>
+          <w:rFonts w:ascii="Consolas" w:hAnsi="Consolas"/>
+        </w:rPr>
+      </w:pPr>
+      <w:r>
+        <w:rPr>
+          <w:rFonts w:ascii="Consolas" w:hAnsi="Consolas"/>
+        </w:rPr>
+        <w:tab/>
+      </w:r>
+      <w:r>
+        <w:rPr>
+          <w:rFonts w:ascii="Consolas" w:hAnsi="Consolas"/>
+        </w:rPr>
+        <w:tab/>
+        <w:t>BREAK</w:t>
+      </w:r>
+    </w:p>
+    <w:p>
+      <w:pPr>
+        <w:spacing w:after="0"/>
+        <w:rPr>
+          <w:rFonts w:ascii="Consolas" w:hAnsi="Consolas"/>
+        </w:rPr>
+      </w:pPr>
+      <w:r>
+        <w:rPr>
+          <w:rFonts w:ascii="Consolas" w:hAnsi="Consolas"/>
+        </w:rPr>
+        <w:tab/>
+      </w:r>
+      <w:r>
+        <w:rPr>
+          <w:rFonts w:ascii="Consolas" w:hAnsi="Consolas"/>
+        </w:rPr>
+        <w:tab/>
+      </w:r>
+      <w:r>
+        <w:rPr>
+          <w:rFonts w:ascii="Consolas" w:hAnsi="Consolas"/>
+        </w:rPr>
+        <w:t>CASE(</w:t>
+      </w:r>
+      <w:r>
+        <w:rPr>
+          <w:rFonts w:ascii="Consolas" w:hAnsi="Consolas"/>
+        </w:rPr>
+        <w:t>LS</w:t>
+      </w:r>
+      <w:r>
+        <w:rPr>
+          <w:rFonts w:ascii="Consolas" w:hAnsi="Consolas"/>
+        </w:rPr>
+        <w:t>)</w:t>
+      </w:r>
+    </w:p>
+    <w:p>
+      <w:pPr>
+        <w:spacing w:after="0"/>
+        <w:rPr>
+          <w:rFonts w:ascii="Consolas" w:hAnsi="Consolas"/>
+        </w:rPr>
+      </w:pPr>
+      <w:r>
+        <w:rPr>
+          <w:rFonts w:ascii="Consolas" w:hAnsi="Consolas"/>
+        </w:rPr>
         <w:lastRenderedPageBreak/>
         <w:tab/>
       </w:r>
@@ -690,13 +2184,104 @@
           <w:rFonts w:ascii="Consolas" w:hAnsi="Consolas"/>
         </w:rPr>
         <w:tab/>
+      </w:r>
+      <w:r>
+        <w:rPr>
+          <w:rFonts w:ascii="Consolas" w:hAnsi="Consolas"/>
+        </w:rPr>
+        <w:tab/>
+        <w:t xml:space="preserve">CALL </w:t>
+      </w:r>
+      <w:proofErr w:type="spellStart"/>
+      <w:r>
+        <w:rPr>
+          <w:rFonts w:ascii="Consolas" w:hAnsi="Consolas"/>
+        </w:rPr>
+        <w:t>cex_condition</w:t>
+      </w:r>
+      <w:proofErr w:type="spellEnd"/>
+      <w:r>
+        <w:rPr>
+          <w:rFonts w:ascii="Consolas" w:hAnsi="Consolas"/>
+        </w:rPr>
+        <w:t xml:space="preserve"> with </w:t>
+      </w:r>
+      <w:r>
+        <w:rPr>
+          <w:rFonts w:ascii="Consolas" w:hAnsi="Consolas"/>
+        </w:rPr>
+        <w:t xml:space="preserve">c == 0 and </w:t>
+      </w:r>
+      <w:r>
+        <w:rPr>
+          <w:rFonts w:ascii="Consolas" w:hAnsi="Consolas"/>
+        </w:rPr>
+        <w:t xml:space="preserve">z == </w:t>
+      </w:r>
+      <w:r>
+        <w:rPr>
+          <w:rFonts w:ascii="Consolas" w:hAnsi="Consolas"/>
+        </w:rPr>
+        <w:t>1</w:t>
+      </w:r>
+      <w:r>
+        <w:rPr>
+          <w:rFonts w:ascii="Consolas" w:hAnsi="Consolas"/>
+        </w:rPr>
+        <w:t xml:space="preserve"> condition</w:t>
+      </w:r>
+    </w:p>
+    <w:p>
+      <w:pPr>
+        <w:spacing w:after="0"/>
+        <w:rPr>
+          <w:rFonts w:ascii="Consolas" w:hAnsi="Consolas"/>
+        </w:rPr>
+      </w:pPr>
+      <w:r>
+        <w:rPr>
+          <w:rFonts w:ascii="Consolas" w:hAnsi="Consolas"/>
+        </w:rPr>
+        <w:tab/>
+      </w:r>
+      <w:r>
+        <w:rPr>
+          <w:rFonts w:ascii="Consolas" w:hAnsi="Consolas"/>
+        </w:rPr>
+        <w:tab/>
+        <w:t>BREAK</w:t>
+      </w:r>
+    </w:p>
+    <w:p>
+      <w:pPr>
+        <w:spacing w:after="0"/>
+        <w:rPr>
+          <w:rFonts w:ascii="Consolas" w:hAnsi="Consolas"/>
+        </w:rPr>
+      </w:pPr>
+      <w:r>
+        <w:rPr>
+          <w:rFonts w:ascii="Consolas" w:hAnsi="Consolas"/>
+        </w:rPr>
+        <w:tab/>
+      </w:r>
+      <w:r>
+        <w:rPr>
+          <w:rFonts w:ascii="Consolas" w:hAnsi="Consolas"/>
+        </w:rPr>
+        <w:tab/>
+      </w:r>
+      <w:r>
+        <w:rPr>
+          <w:rFonts w:ascii="Consolas" w:hAnsi="Consolas"/>
+        </w:rPr>
         <w:t>CASE(</w:t>
       </w:r>
       <w:r>
         <w:rPr>
           <w:rFonts w:ascii="Consolas" w:hAnsi="Consolas"/>
         </w:rPr>
-        <w:t>BNC</w:t>
+        <w:t>GE</w:t>
       </w:r>
       <w:r>
         <w:rPr>
@@ -729,34 +2314,42 @@
           <w:rFonts w:ascii="Consolas" w:hAnsi="Consolas"/>
         </w:rPr>
         <w:tab/>
-        <w:t>CALL b</w:t>
-      </w:r>
-      <w:r>
-        <w:rPr>
-          <w:rFonts w:ascii="Consolas" w:hAnsi="Consolas"/>
-        </w:rPr>
-        <w:t>nc</w:t>
-      </w:r>
-      <w:r>
-        <w:rPr>
-          <w:rFonts w:ascii="Consolas" w:hAnsi="Consolas"/>
-        </w:rPr>
-        <w:t>_execute</w:t>
-      </w:r>
-    </w:p>
-    <w:p>
-      <w:pPr>
-        <w:spacing w:after="0"/>
-        <w:rPr>
-          <w:rFonts w:ascii="Consolas" w:hAnsi="Consolas"/>
-        </w:rPr>
-      </w:pPr>
-      <w:r>
-        <w:rPr>
-          <w:rFonts w:ascii="Consolas" w:hAnsi="Consolas"/>
-        </w:rPr>
-        <w:tab/>
-      </w:r>
+        <w:t xml:space="preserve">CALL </w:t>
+      </w:r>
+      <w:proofErr w:type="spellStart"/>
+      <w:r>
+        <w:rPr>
+          <w:rFonts w:ascii="Consolas" w:hAnsi="Consolas"/>
+        </w:rPr>
+        <w:t>cex_condition</w:t>
+      </w:r>
+      <w:proofErr w:type="spellEnd"/>
+      <w:r>
+        <w:rPr>
+          <w:rFonts w:ascii="Consolas" w:hAnsi="Consolas"/>
+        </w:rPr>
+        <w:t xml:space="preserve"> with </w:t>
+      </w:r>
+      <w:r>
+        <w:rPr>
+          <w:rFonts w:ascii="Consolas" w:hAnsi="Consolas"/>
+        </w:rPr>
+        <w:t>n == v</w:t>
+      </w:r>
+      <w:r>
+        <w:rPr>
+          <w:rFonts w:ascii="Consolas" w:hAnsi="Consolas"/>
+        </w:rPr>
+        <w:t xml:space="preserve"> condition</w:t>
+      </w:r>
+    </w:p>
+    <w:p>
+      <w:pPr>
+        <w:spacing w:after="0"/>
+        <w:rPr>
+          <w:rFonts w:ascii="Consolas" w:hAnsi="Consolas"/>
+        </w:rPr>
+      </w:pPr>
       <w:r>
         <w:rPr>
           <w:rFonts w:ascii="Consolas" w:hAnsi="Consolas"/>
@@ -789,13 +2382,18 @@
           <w:rFonts w:ascii="Consolas" w:hAnsi="Consolas"/>
         </w:rPr>
         <w:tab/>
+      </w:r>
+      <w:r>
+        <w:rPr>
+          <w:rFonts w:ascii="Consolas" w:hAnsi="Consolas"/>
+        </w:rPr>
         <w:t>CASE(</w:t>
       </w:r>
       <w:r>
         <w:rPr>
           <w:rFonts w:ascii="Consolas" w:hAnsi="Consolas"/>
         </w:rPr>
-        <w:t>BN</w:t>
+        <w:t>LT</w:t>
       </w:r>
       <w:r>
         <w:rPr>
@@ -828,7 +2426,21 @@
           <w:rFonts w:ascii="Consolas" w:hAnsi="Consolas"/>
         </w:rPr>
         <w:tab/>
-        <w:t>CALL b</w:t>
+        <w:t xml:space="preserve">CALL </w:t>
+      </w:r>
+      <w:proofErr w:type="spellStart"/>
+      <w:r>
+        <w:rPr>
+          <w:rFonts w:ascii="Consolas" w:hAnsi="Consolas"/>
+        </w:rPr>
+        <w:t>cex_condition</w:t>
+      </w:r>
+      <w:proofErr w:type="spellEnd"/>
+      <w:r>
+        <w:rPr>
+          <w:rFonts w:ascii="Consolas" w:hAnsi="Consolas"/>
+        </w:rPr>
+        <w:t xml:space="preserve"> with </w:t>
       </w:r>
       <w:r>
         <w:rPr>
@@ -840,22 +2452,40 @@
         <w:rPr>
           <w:rFonts w:ascii="Consolas" w:hAnsi="Consolas"/>
         </w:rPr>
-        <w:t>_execute</w:t>
-      </w:r>
-    </w:p>
-    <w:p>
-      <w:pPr>
-        <w:spacing w:after="0"/>
-        <w:rPr>
-          <w:rFonts w:ascii="Consolas" w:hAnsi="Consolas"/>
-        </w:rPr>
-      </w:pPr>
-      <w:r>
-        <w:rPr>
-          <w:rFonts w:ascii="Consolas" w:hAnsi="Consolas"/>
-        </w:rPr>
-        <w:tab/>
-      </w:r>
+        <w:t xml:space="preserve"> </w:t>
+      </w:r>
+      <w:r>
+        <w:rPr>
+          <w:rFonts w:ascii="Consolas" w:hAnsi="Consolas"/>
+        </w:rPr>
+        <w:t>!</w:t>
+      </w:r>
+      <w:r>
+        <w:rPr>
+          <w:rFonts w:ascii="Consolas" w:hAnsi="Consolas"/>
+        </w:rPr>
+        <w:t xml:space="preserve">= </w:t>
+      </w:r>
+      <w:r>
+        <w:rPr>
+          <w:rFonts w:ascii="Consolas" w:hAnsi="Consolas"/>
+        </w:rPr>
+        <w:t>v</w:t>
+      </w:r>
+      <w:r>
+        <w:rPr>
+          <w:rFonts w:ascii="Consolas" w:hAnsi="Consolas"/>
+        </w:rPr>
+        <w:t xml:space="preserve"> condition</w:t>
+      </w:r>
+    </w:p>
+    <w:p>
+      <w:pPr>
+        <w:spacing w:after="0"/>
+        <w:rPr>
+          <w:rFonts w:ascii="Consolas" w:hAnsi="Consolas"/>
+        </w:rPr>
+      </w:pPr>
       <w:r>
         <w:rPr>
           <w:rFonts w:ascii="Consolas" w:hAnsi="Consolas"/>
@@ -888,13 +2518,18 @@
           <w:rFonts w:ascii="Consolas" w:hAnsi="Consolas"/>
         </w:rPr>
         <w:tab/>
+      </w:r>
+      <w:r>
+        <w:rPr>
+          <w:rFonts w:ascii="Consolas" w:hAnsi="Consolas"/>
+        </w:rPr>
         <w:t>CASE(</w:t>
       </w:r>
       <w:r>
         <w:rPr>
           <w:rFonts w:ascii="Consolas" w:hAnsi="Consolas"/>
         </w:rPr>
-        <w:t>BGE</w:t>
+        <w:t>GT</w:t>
       </w:r>
       <w:r>
         <w:rPr>
@@ -927,34 +2562,42 @@
           <w:rFonts w:ascii="Consolas" w:hAnsi="Consolas"/>
         </w:rPr>
         <w:tab/>
-        <w:t>CALL b</w:t>
-      </w:r>
-      <w:r>
-        <w:rPr>
-          <w:rFonts w:ascii="Consolas" w:hAnsi="Consolas"/>
-        </w:rPr>
-        <w:t>ge</w:t>
-      </w:r>
-      <w:r>
-        <w:rPr>
-          <w:rFonts w:ascii="Consolas" w:hAnsi="Consolas"/>
-        </w:rPr>
-        <w:t>_execute</w:t>
-      </w:r>
-    </w:p>
-    <w:p>
-      <w:pPr>
-        <w:spacing w:after="0"/>
-        <w:rPr>
-          <w:rFonts w:ascii="Consolas" w:hAnsi="Consolas"/>
-        </w:rPr>
-      </w:pPr>
-      <w:r>
-        <w:rPr>
-          <w:rFonts w:ascii="Consolas" w:hAnsi="Consolas"/>
-        </w:rPr>
-        <w:tab/>
-      </w:r>
+        <w:t xml:space="preserve">CALL </w:t>
+      </w:r>
+      <w:proofErr w:type="spellStart"/>
+      <w:r>
+        <w:rPr>
+          <w:rFonts w:ascii="Consolas" w:hAnsi="Consolas"/>
+        </w:rPr>
+        <w:t>cex_condition</w:t>
+      </w:r>
+      <w:proofErr w:type="spellEnd"/>
+      <w:r>
+        <w:rPr>
+          <w:rFonts w:ascii="Consolas" w:hAnsi="Consolas"/>
+        </w:rPr>
+        <w:t xml:space="preserve"> with z == </w:t>
+      </w:r>
+      <w:r>
+        <w:rPr>
+          <w:rFonts w:ascii="Consolas" w:hAnsi="Consolas"/>
+        </w:rPr>
+        <w:t>0 and n == v</w:t>
+      </w:r>
+      <w:r>
+        <w:rPr>
+          <w:rFonts w:ascii="Consolas" w:hAnsi="Consolas"/>
+        </w:rPr>
+        <w:t xml:space="preserve"> condition</w:t>
+      </w:r>
+    </w:p>
+    <w:p>
+      <w:pPr>
+        <w:spacing w:after="0"/>
+        <w:rPr>
+          <w:rFonts w:ascii="Consolas" w:hAnsi="Consolas"/>
+        </w:rPr>
+      </w:pPr>
       <w:r>
         <w:rPr>
           <w:rFonts w:ascii="Consolas" w:hAnsi="Consolas"/>
@@ -987,13 +2630,18 @@
           <w:rFonts w:ascii="Consolas" w:hAnsi="Consolas"/>
         </w:rPr>
         <w:tab/>
+      </w:r>
+      <w:r>
+        <w:rPr>
+          <w:rFonts w:ascii="Consolas" w:hAnsi="Consolas"/>
+        </w:rPr>
         <w:t>CASE(</w:t>
       </w:r>
       <w:r>
         <w:rPr>
           <w:rFonts w:ascii="Consolas" w:hAnsi="Consolas"/>
         </w:rPr>
-        <w:t>BLT</w:t>
+        <w:t>LE</w:t>
       </w:r>
       <w:r>
         <w:rPr>
@@ -1026,34 +2674,42 @@
           <w:rFonts w:ascii="Consolas" w:hAnsi="Consolas"/>
         </w:rPr>
         <w:tab/>
-        <w:t>CALL bl</w:t>
-      </w:r>
-      <w:r>
-        <w:rPr>
-          <w:rFonts w:ascii="Consolas" w:hAnsi="Consolas"/>
-        </w:rPr>
-        <w:t>t</w:t>
-      </w:r>
-      <w:r>
-        <w:rPr>
-          <w:rFonts w:ascii="Consolas" w:hAnsi="Consolas"/>
-        </w:rPr>
-        <w:t>_execute</w:t>
-      </w:r>
-    </w:p>
-    <w:p>
-      <w:pPr>
-        <w:spacing w:after="0"/>
-        <w:rPr>
-          <w:rFonts w:ascii="Consolas" w:hAnsi="Consolas"/>
-        </w:rPr>
-      </w:pPr>
-      <w:r>
-        <w:rPr>
-          <w:rFonts w:ascii="Consolas" w:hAnsi="Consolas"/>
-        </w:rPr>
-        <w:tab/>
-      </w:r>
+        <w:t xml:space="preserve">CALL </w:t>
+      </w:r>
+      <w:proofErr w:type="spellStart"/>
+      <w:r>
+        <w:rPr>
+          <w:rFonts w:ascii="Consolas" w:hAnsi="Consolas"/>
+        </w:rPr>
+        <w:t>cex_condition</w:t>
+      </w:r>
+      <w:proofErr w:type="spellEnd"/>
+      <w:r>
+        <w:rPr>
+          <w:rFonts w:ascii="Consolas" w:hAnsi="Consolas"/>
+        </w:rPr>
+        <w:t xml:space="preserve"> with z == 1</w:t>
+      </w:r>
+      <w:r>
+        <w:rPr>
+          <w:rFonts w:ascii="Consolas" w:hAnsi="Consolas"/>
+        </w:rPr>
+        <w:t xml:space="preserve"> and n != v</w:t>
+      </w:r>
+      <w:r>
+        <w:rPr>
+          <w:rFonts w:ascii="Consolas" w:hAnsi="Consolas"/>
+        </w:rPr>
+        <w:t xml:space="preserve"> condition</w:t>
+      </w:r>
+    </w:p>
+    <w:p>
+      <w:pPr>
+        <w:spacing w:after="0"/>
+        <w:rPr>
+          <w:rFonts w:ascii="Consolas" w:hAnsi="Consolas"/>
+        </w:rPr>
+      </w:pPr>
       <w:r>
         <w:rPr>
           <w:rFonts w:ascii="Consolas" w:hAnsi="Consolas"/>
@@ -1086,13 +2742,18 @@
           <w:rFonts w:ascii="Consolas" w:hAnsi="Consolas"/>
         </w:rPr>
         <w:tab/>
+      </w:r>
+      <w:r>
+        <w:rPr>
+          <w:rFonts w:ascii="Consolas" w:hAnsi="Consolas"/>
+        </w:rPr>
         <w:t>CASE(</w:t>
       </w:r>
       <w:r>
         <w:rPr>
           <w:rFonts w:ascii="Consolas" w:hAnsi="Consolas"/>
         </w:rPr>
-        <w:t>BRA</w:t>
+        <w:t>TR</w:t>
       </w:r>
       <w:r>
         <w:rPr>
@@ -1125,34 +2786,42 @@
           <w:rFonts w:ascii="Consolas" w:hAnsi="Consolas"/>
         </w:rPr>
         <w:tab/>
-        <w:t>CALL b</w:t>
-      </w:r>
-      <w:r>
-        <w:rPr>
-          <w:rFonts w:ascii="Consolas" w:hAnsi="Consolas"/>
-        </w:rPr>
-        <w:t>ra</w:t>
-      </w:r>
-      <w:r>
-        <w:rPr>
-          <w:rFonts w:ascii="Consolas" w:hAnsi="Consolas"/>
-        </w:rPr>
-        <w:t>_execute</w:t>
-      </w:r>
-    </w:p>
-    <w:p>
-      <w:pPr>
-        <w:spacing w:after="0"/>
-        <w:rPr>
-          <w:rFonts w:ascii="Consolas" w:hAnsi="Consolas"/>
-        </w:rPr>
-      </w:pPr>
-      <w:r>
-        <w:rPr>
-          <w:rFonts w:ascii="Consolas" w:hAnsi="Consolas"/>
-        </w:rPr>
-        <w:tab/>
-      </w:r>
+        <w:t xml:space="preserve">CALL </w:t>
+      </w:r>
+      <w:proofErr w:type="spellStart"/>
+      <w:r>
+        <w:rPr>
+          <w:rFonts w:ascii="Consolas" w:hAnsi="Consolas"/>
+        </w:rPr>
+        <w:t>cex_condition</w:t>
+      </w:r>
+      <w:proofErr w:type="spellEnd"/>
+      <w:r>
+        <w:rPr>
+          <w:rFonts w:ascii="Consolas" w:hAnsi="Consolas"/>
+        </w:rPr>
+        <w:t xml:space="preserve"> with </w:t>
+      </w:r>
+      <w:r>
+        <w:rPr>
+          <w:rFonts w:ascii="Consolas" w:hAnsi="Consolas"/>
+        </w:rPr>
+        <w:t>TRUE</w:t>
+      </w:r>
+      <w:r>
+        <w:rPr>
+          <w:rFonts w:ascii="Consolas" w:hAnsi="Consolas"/>
+        </w:rPr>
+        <w:t xml:space="preserve"> condition</w:t>
+      </w:r>
+    </w:p>
+    <w:p>
+      <w:pPr>
+        <w:spacing w:after="0"/>
+        <w:rPr>
+          <w:rFonts w:ascii="Consolas" w:hAnsi="Consolas"/>
+        </w:rPr>
+      </w:pPr>
       <w:r>
         <w:rPr>
           <w:rFonts w:ascii="Consolas" w:hAnsi="Consolas"/>
@@ -1179,6 +2848,118 @@
           <w:rFonts w:ascii="Consolas" w:hAnsi="Consolas"/>
         </w:rPr>
         <w:tab/>
+      </w:r>
+      <w:r>
+        <w:rPr>
+          <w:rFonts w:ascii="Consolas" w:hAnsi="Consolas"/>
+        </w:rPr>
+        <w:tab/>
+      </w:r>
+      <w:r>
+        <w:rPr>
+          <w:rFonts w:ascii="Consolas" w:hAnsi="Consolas"/>
+        </w:rPr>
+        <w:t>CASE(</w:t>
+      </w:r>
+      <w:r>
+        <w:rPr>
+          <w:rFonts w:ascii="Consolas" w:hAnsi="Consolas"/>
+        </w:rPr>
+        <w:t>FL</w:t>
+      </w:r>
+      <w:r>
+        <w:rPr>
+          <w:rFonts w:ascii="Consolas" w:hAnsi="Consolas"/>
+        </w:rPr>
+        <w:t>)</w:t>
+      </w:r>
+    </w:p>
+    <w:p>
+      <w:pPr>
+        <w:spacing w:after="0"/>
+        <w:rPr>
+          <w:rFonts w:ascii="Consolas" w:hAnsi="Consolas"/>
+        </w:rPr>
+      </w:pPr>
+      <w:r>
+        <w:rPr>
+          <w:rFonts w:ascii="Consolas" w:hAnsi="Consolas"/>
+        </w:rPr>
+        <w:tab/>
+      </w:r>
+      <w:r>
+        <w:rPr>
+          <w:rFonts w:ascii="Consolas" w:hAnsi="Consolas"/>
+        </w:rPr>
+        <w:tab/>
+      </w:r>
+      <w:r>
+        <w:rPr>
+          <w:rFonts w:ascii="Consolas" w:hAnsi="Consolas"/>
+        </w:rPr>
+        <w:tab/>
+        <w:t xml:space="preserve">CALL </w:t>
+      </w:r>
+      <w:proofErr w:type="spellStart"/>
+      <w:r>
+        <w:rPr>
+          <w:rFonts w:ascii="Consolas" w:hAnsi="Consolas"/>
+        </w:rPr>
+        <w:t>cex_condition</w:t>
+      </w:r>
+      <w:proofErr w:type="spellEnd"/>
+      <w:r>
+        <w:rPr>
+          <w:rFonts w:ascii="Consolas" w:hAnsi="Consolas"/>
+        </w:rPr>
+        <w:t xml:space="preserve"> with </w:t>
+      </w:r>
+      <w:r>
+        <w:rPr>
+          <w:rFonts w:ascii="Consolas" w:hAnsi="Consolas"/>
+        </w:rPr>
+        <w:t>FALSE</w:t>
+      </w:r>
+      <w:r>
+        <w:rPr>
+          <w:rFonts w:ascii="Consolas" w:hAnsi="Consolas"/>
+        </w:rPr>
+        <w:t xml:space="preserve"> condition</w:t>
+      </w:r>
+    </w:p>
+    <w:p>
+      <w:pPr>
+        <w:spacing w:after="0"/>
+        <w:rPr>
+          <w:rFonts w:ascii="Consolas" w:hAnsi="Consolas"/>
+        </w:rPr>
+      </w:pPr>
+      <w:r>
+        <w:rPr>
+          <w:rFonts w:ascii="Consolas" w:hAnsi="Consolas"/>
+        </w:rPr>
+        <w:tab/>
+      </w:r>
+      <w:r>
+        <w:rPr>
+          <w:rFonts w:ascii="Consolas" w:hAnsi="Consolas"/>
+        </w:rPr>
+        <w:tab/>
+        <w:t>BREAK</w:t>
+      </w:r>
+    </w:p>
+    <w:p>
+      <w:pPr>
+        <w:spacing w:after="0"/>
+        <w:rPr>
+          <w:rFonts w:ascii="Consolas" w:hAnsi="Consolas"/>
+        </w:rPr>
+      </w:pPr>
+      <w:r>
+        <w:rPr>
+          <w:rFonts w:ascii="Consolas" w:hAnsi="Consolas"/>
+        </w:rPr>
+        <w:tab/>
         <w:t>END SWITCH</w:t>
       </w:r>
     </w:p>
@@ -1193,72 +2974,6 @@
         <w:rPr>
           <w:rFonts w:ascii="Consolas" w:hAnsi="Consolas"/>
         </w:rPr>
-        <w:t>END FUNCTIION</w:t>
-      </w:r>
-    </w:p>
-    <w:p>
-      <w:pPr>
-        <w:spacing w:after="0"/>
-        <w:rPr>
-          <w:rFonts w:ascii="Consolas" w:hAnsi="Consolas"/>
-        </w:rPr>
-      </w:pPr>
-    </w:p>
-    <w:p>
-      <w:pPr>
-        <w:spacing w:after="0"/>
-        <w:rPr>
-          <w:rFonts w:ascii="Consolas" w:hAnsi="Consolas"/>
-        </w:rPr>
-      </w:pPr>
-      <w:r>
-        <w:rPr>
-          <w:rFonts w:ascii="Consolas" w:hAnsi="Consolas"/>
-        </w:rPr>
-        <w:t>bl_execute FUNCTION</w:t>
-      </w:r>
-    </w:p>
-    <w:p>
-      <w:pPr>
-        <w:spacing w:after="0"/>
-        <w:rPr>
-          <w:rFonts w:ascii="Consolas" w:hAnsi="Consolas"/>
-        </w:rPr>
-      </w:pPr>
-      <w:r>
-        <w:rPr>
-          <w:rFonts w:ascii="Consolas" w:hAnsi="Consolas"/>
-        </w:rPr>
-        <w:tab/>
-        <w:t>SAVE PC to LR</w:t>
-      </w:r>
-    </w:p>
-    <w:p>
-      <w:pPr>
-        <w:spacing w:after="0"/>
-        <w:rPr>
-          <w:rFonts w:ascii="Consolas" w:hAnsi="Consolas"/>
-        </w:rPr>
-      </w:pPr>
-      <w:r>
-        <w:rPr>
-          <w:rFonts w:ascii="Consolas" w:hAnsi="Consolas"/>
-        </w:rPr>
-        <w:tab/>
-        <w:t>SAVE offset to PC</w:t>
-      </w:r>
-    </w:p>
-    <w:p>
-      <w:pPr>
-        <w:spacing w:after="0"/>
-        <w:rPr>
-          <w:rFonts w:ascii="Consolas" w:hAnsi="Consolas"/>
-        </w:rPr>
-      </w:pPr>
-      <w:r>
-        <w:rPr>
-          <w:rFonts w:ascii="Consolas" w:hAnsi="Consolas"/>
-        </w:rPr>
         <w:t>END FUNCTION</w:t>
       </w:r>
     </w:p>
@@ -1281,436 +2996,13 @@
         <w:rPr>
           <w:rFonts w:ascii="Consolas" w:hAnsi="Consolas"/>
         </w:rPr>
-        <w:t>beq_execute FUNCTION</w:t>
-      </w:r>
-    </w:p>
-    <w:p>
-      <w:pPr>
-        <w:spacing w:after="0"/>
-        <w:rPr>
-          <w:rFonts w:ascii="Consolas" w:hAnsi="Consolas"/>
-        </w:rPr>
-      </w:pPr>
-      <w:r>
-        <w:rPr>
-          <w:rFonts w:ascii="Consolas" w:hAnsi="Consolas"/>
-        </w:rPr>
-        <w:tab/>
-      </w:r>
-      <w:r>
-        <w:rPr>
-          <w:rFonts w:ascii="Consolas" w:hAnsi="Consolas"/>
-        </w:rPr>
-        <w:t>PC &lt;- Z = 1 ? PC + offset : PC</w:t>
-      </w:r>
-    </w:p>
-    <w:p>
-      <w:pPr>
-        <w:spacing w:after="0"/>
-        <w:rPr>
-          <w:rFonts w:ascii="Consolas" w:hAnsi="Consolas"/>
-        </w:rPr>
-      </w:pPr>
-      <w:r>
-        <w:rPr>
-          <w:rFonts w:ascii="Consolas" w:hAnsi="Consolas"/>
-        </w:rPr>
-        <w:t>END FUNCTION</w:t>
-      </w:r>
-    </w:p>
-    <w:p>
-      <w:pPr>
-        <w:spacing w:after="0"/>
-        <w:rPr>
-          <w:rFonts w:ascii="Consolas" w:hAnsi="Consolas"/>
-        </w:rPr>
-      </w:pPr>
-    </w:p>
-    <w:p>
-      <w:pPr>
-        <w:spacing w:after="0"/>
-        <w:rPr>
-          <w:rFonts w:ascii="Consolas" w:hAnsi="Consolas"/>
-        </w:rPr>
-      </w:pPr>
-      <w:r>
-        <w:rPr>
-          <w:rFonts w:ascii="Consolas" w:hAnsi="Consolas"/>
-        </w:rPr>
-        <w:t>bne_execute FUNCTION</w:t>
-      </w:r>
-    </w:p>
-    <w:p>
-      <w:pPr>
-        <w:spacing w:after="0"/>
-        <w:rPr>
-          <w:rFonts w:ascii="Consolas" w:hAnsi="Consolas"/>
-        </w:rPr>
-      </w:pPr>
-      <w:r>
-        <w:rPr>
-          <w:rFonts w:ascii="Consolas" w:hAnsi="Consolas"/>
-        </w:rPr>
-        <w:tab/>
-      </w:r>
-      <w:r>
-        <w:rPr>
-          <w:rFonts w:ascii="Consolas" w:hAnsi="Consolas"/>
-        </w:rPr>
-        <w:t>PC &lt;- Z = 0 ? PC + offset : PC</w:t>
-      </w:r>
-    </w:p>
-    <w:p>
-      <w:pPr>
-        <w:spacing w:after="0"/>
-        <w:rPr>
-          <w:rFonts w:ascii="Consolas" w:hAnsi="Consolas"/>
-        </w:rPr>
-      </w:pPr>
-      <w:r>
-        <w:rPr>
-          <w:rFonts w:ascii="Consolas" w:hAnsi="Consolas"/>
-        </w:rPr>
-        <w:t>END FUNCTION</w:t>
-      </w:r>
-    </w:p>
-    <w:p>
-      <w:pPr>
-        <w:spacing w:after="0"/>
-        <w:rPr>
-          <w:rFonts w:ascii="Consolas" w:hAnsi="Consolas"/>
-        </w:rPr>
-      </w:pPr>
-    </w:p>
-    <w:p>
-      <w:pPr>
-        <w:spacing w:after="0"/>
-        <w:rPr>
-          <w:rFonts w:ascii="Consolas" w:hAnsi="Consolas"/>
-        </w:rPr>
-      </w:pPr>
-      <w:r>
-        <w:rPr>
-          <w:rFonts w:ascii="Consolas" w:hAnsi="Consolas"/>
-        </w:rPr>
-        <w:t>bc_execute FUNCTION</w:t>
-      </w:r>
-    </w:p>
-    <w:p>
-      <w:pPr>
-        <w:spacing w:after="0"/>
-        <w:ind w:firstLine="397"/>
-        <w:rPr>
-          <w:rFonts w:ascii="Consolas" w:hAnsi="Consolas"/>
-        </w:rPr>
-      </w:pPr>
-      <w:r>
-        <w:rPr>
-          <w:rFonts w:ascii="Consolas" w:hAnsi="Consolas"/>
-        </w:rPr>
-        <w:t>PC &lt;- C = 1 ? PC + offset : PC</w:t>
-      </w:r>
-    </w:p>
-    <w:p>
-      <w:pPr>
-        <w:spacing w:after="0"/>
-        <w:rPr>
-          <w:rFonts w:ascii="Consolas" w:hAnsi="Consolas"/>
-        </w:rPr>
-      </w:pPr>
-      <w:r>
-        <w:rPr>
-          <w:rFonts w:ascii="Consolas" w:hAnsi="Consolas"/>
-        </w:rPr>
-        <w:t>END FUNCTION</w:t>
-      </w:r>
-    </w:p>
-    <w:p>
-      <w:pPr>
-        <w:spacing w:after="0"/>
-        <w:rPr>
-          <w:rFonts w:ascii="Consolas" w:hAnsi="Consolas"/>
-        </w:rPr>
-      </w:pPr>
-    </w:p>
-    <w:p>
-      <w:pPr>
-        <w:spacing w:after="0"/>
-        <w:rPr>
-          <w:rFonts w:ascii="Consolas" w:hAnsi="Consolas"/>
-        </w:rPr>
-      </w:pPr>
-      <w:r>
-        <w:rPr>
-          <w:rFonts w:ascii="Consolas" w:hAnsi="Consolas"/>
-        </w:rPr>
-        <w:t>bnc_execute FUNCTION</w:t>
-      </w:r>
-    </w:p>
-    <w:p>
-      <w:pPr>
-        <w:spacing w:after="0"/>
-        <w:rPr>
-          <w:rFonts w:ascii="Consolas" w:hAnsi="Consolas"/>
-        </w:rPr>
-      </w:pPr>
-      <w:r>
-        <w:rPr>
-          <w:rFonts w:ascii="Consolas" w:hAnsi="Consolas"/>
-        </w:rPr>
-        <w:tab/>
-      </w:r>
-      <w:r>
-        <w:rPr>
-          <w:rFonts w:ascii="Consolas" w:hAnsi="Consolas"/>
-        </w:rPr>
-        <w:t>PC &lt;- C = 0 ? PC + offset : PC</w:t>
-      </w:r>
-    </w:p>
-    <w:p>
-      <w:pPr>
-        <w:spacing w:after="0"/>
-        <w:rPr>
-          <w:rFonts w:ascii="Consolas" w:hAnsi="Consolas"/>
-        </w:rPr>
-      </w:pPr>
-      <w:r>
-        <w:rPr>
-          <w:rFonts w:ascii="Consolas" w:hAnsi="Consolas"/>
-        </w:rPr>
-        <w:t>END FUNCTION</w:t>
-      </w:r>
-    </w:p>
-    <w:p>
-      <w:pPr>
-        <w:spacing w:after="0"/>
-        <w:rPr>
-          <w:rFonts w:ascii="Consolas" w:hAnsi="Consolas"/>
-        </w:rPr>
-      </w:pPr>
-    </w:p>
-    <w:p>
-      <w:pPr>
-        <w:spacing w:after="0"/>
-        <w:rPr>
-          <w:rFonts w:ascii="Consolas" w:hAnsi="Consolas"/>
-        </w:rPr>
-      </w:pPr>
-      <w:r>
-        <w:rPr>
-          <w:rFonts w:ascii="Consolas" w:hAnsi="Consolas"/>
-        </w:rPr>
-        <w:t>bn_execute FUNCTION</w:t>
-      </w:r>
-    </w:p>
-    <w:p>
-      <w:pPr>
-        <w:spacing w:after="0"/>
-        <w:rPr>
-          <w:rFonts w:ascii="Consolas" w:hAnsi="Consolas"/>
-        </w:rPr>
-      </w:pPr>
-      <w:r>
-        <w:rPr>
-          <w:rFonts w:ascii="Consolas" w:hAnsi="Consolas"/>
-        </w:rPr>
-        <w:tab/>
-      </w:r>
-      <w:r>
-        <w:rPr>
-          <w:rFonts w:ascii="Consolas" w:hAnsi="Consolas"/>
-        </w:rPr>
-        <w:t>PC &lt;- N = 1 ? PC + offset : PC</w:t>
-      </w:r>
-    </w:p>
-    <w:p>
-      <w:pPr>
-        <w:spacing w:after="0"/>
-        <w:rPr>
-          <w:rFonts w:ascii="Consolas" w:hAnsi="Consolas"/>
-        </w:rPr>
-      </w:pPr>
-      <w:r>
-        <w:rPr>
-          <w:rFonts w:ascii="Consolas" w:hAnsi="Consolas"/>
-        </w:rPr>
-        <w:t>END FUNCTION</w:t>
-      </w:r>
-    </w:p>
-    <w:p>
-      <w:pPr>
-        <w:spacing w:after="0"/>
-        <w:rPr>
-          <w:rFonts w:ascii="Consolas" w:hAnsi="Consolas"/>
-        </w:rPr>
-      </w:pPr>
-    </w:p>
-    <w:p>
-      <w:pPr>
-        <w:spacing w:after="0"/>
-        <w:rPr>
-          <w:rFonts w:ascii="Consolas" w:hAnsi="Consolas"/>
-        </w:rPr>
-      </w:pPr>
-      <w:r>
-        <w:rPr>
-          <w:rFonts w:ascii="Consolas" w:hAnsi="Consolas"/>
-        </w:rPr>
-        <w:t>bge_execute FUNCTION</w:t>
-      </w:r>
-    </w:p>
-    <w:p>
-      <w:pPr>
-        <w:spacing w:after="0"/>
-        <w:rPr>
-          <w:rFonts w:ascii="Consolas" w:hAnsi="Consolas"/>
-        </w:rPr>
-      </w:pPr>
-      <w:r>
-        <w:rPr>
-          <w:rFonts w:ascii="Consolas" w:hAnsi="Consolas"/>
-        </w:rPr>
-        <w:tab/>
-      </w:r>
-      <w:r>
-        <w:rPr>
-          <w:rFonts w:ascii="Consolas" w:hAnsi="Consolas"/>
-        </w:rPr>
-        <w:t xml:space="preserve">PC </w:t>
-      </w:r>
-      <w:r>
-        <w:rPr>
-          <w:rFonts w:ascii="Consolas" w:hAnsi="Consolas"/>
-        </w:rPr>
-        <w:t>&lt;- (n ^ v) = 0 ? PC + offset : PC</w:t>
-      </w:r>
-    </w:p>
-    <w:p>
-      <w:pPr>
-        <w:spacing w:after="0"/>
-        <w:rPr>
-          <w:rFonts w:ascii="Consolas" w:hAnsi="Consolas"/>
-        </w:rPr>
-      </w:pPr>
-      <w:r>
-        <w:rPr>
-          <w:rFonts w:ascii="Consolas" w:hAnsi="Consolas"/>
-        </w:rPr>
-        <w:t>END FUNCTION</w:t>
-      </w:r>
-    </w:p>
-    <w:p>
-      <w:pPr>
-        <w:spacing w:after="0"/>
-        <w:rPr>
-          <w:rFonts w:ascii="Consolas" w:hAnsi="Consolas"/>
-        </w:rPr>
-      </w:pPr>
-    </w:p>
-    <w:p>
-      <w:pPr>
-        <w:spacing w:after="0"/>
-        <w:rPr>
-          <w:rFonts w:ascii="Consolas" w:hAnsi="Consolas"/>
-        </w:rPr>
-      </w:pPr>
-      <w:r>
-        <w:rPr>
-          <w:rFonts w:ascii="Consolas" w:hAnsi="Consolas"/>
-        </w:rPr>
-        <w:lastRenderedPageBreak/>
-        <w:t>blt_execute FUNCTION</w:t>
-      </w:r>
-    </w:p>
-    <w:p>
-      <w:pPr>
-        <w:spacing w:after="0"/>
-        <w:rPr>
-          <w:rFonts w:ascii="Consolas" w:hAnsi="Consolas"/>
-        </w:rPr>
-      </w:pPr>
-      <w:r>
-        <w:rPr>
-          <w:rFonts w:ascii="Consolas" w:hAnsi="Consolas"/>
-        </w:rPr>
-        <w:tab/>
-      </w:r>
-      <w:r>
-        <w:rPr>
-          <w:rFonts w:ascii="Consolas" w:hAnsi="Consolas"/>
-        </w:rPr>
-        <w:t>PC &lt;- (n ^ v) = 1 ? PC + offset : PC</w:t>
-      </w:r>
-    </w:p>
-    <w:p>
-      <w:pPr>
-        <w:spacing w:after="0"/>
-        <w:rPr>
-          <w:rFonts w:ascii="Consolas" w:hAnsi="Consolas"/>
-        </w:rPr>
-      </w:pPr>
-      <w:r>
-        <w:rPr>
-          <w:rFonts w:ascii="Consolas" w:hAnsi="Consolas"/>
-        </w:rPr>
-        <w:t>END FUNCTION</w:t>
-      </w:r>
-    </w:p>
-    <w:p>
-      <w:pPr>
-        <w:spacing w:after="0"/>
-        <w:rPr>
-          <w:rFonts w:ascii="Consolas" w:hAnsi="Consolas"/>
-        </w:rPr>
-      </w:pPr>
-    </w:p>
-    <w:p>
-      <w:pPr>
-        <w:spacing w:after="0"/>
-        <w:rPr>
-          <w:rFonts w:ascii="Consolas" w:hAnsi="Consolas"/>
-        </w:rPr>
-      </w:pPr>
-      <w:r>
-        <w:rPr>
-          <w:rFonts w:ascii="Consolas" w:hAnsi="Consolas"/>
-        </w:rPr>
-        <w:t>bra_execute</w:t>
-      </w:r>
-    </w:p>
-    <w:p>
-      <w:pPr>
-        <w:spacing w:after="0"/>
-        <w:rPr>
-          <w:rFonts w:ascii="Consolas" w:hAnsi="Consolas"/>
-        </w:rPr>
-      </w:pPr>
-      <w:r>
-        <w:rPr>
-          <w:rFonts w:ascii="Consolas" w:hAnsi="Consolas"/>
-        </w:rPr>
-        <w:tab/>
-        <w:t xml:space="preserve">PC &lt;- </w:t>
-      </w:r>
-      <w:r>
-        <w:rPr>
-          <w:rFonts w:ascii="Consolas" w:hAnsi="Consolas"/>
-        </w:rPr>
-        <w:t>PC + offset</w:t>
-      </w:r>
-    </w:p>
-    <w:p>
-      <w:pPr>
-        <w:spacing w:after="0"/>
-        <w:rPr>
-          <w:rFonts w:ascii="Consolas" w:hAnsi="Consolas"/>
-        </w:rPr>
-      </w:pPr>
-      <w:r>
-        <w:rPr>
-          <w:rFonts w:ascii="Consolas" w:hAnsi="Consolas"/>
-        </w:rPr>
-        <w:t>END FUNCTION</w:t>
+        <w:tab/>
+      </w:r>
+      <w:r>
+        <w:rPr>
+          <w:rFonts w:ascii="Consolas" w:hAnsi="Consolas"/>
+        </w:rPr>
+        <w:tab/>
       </w:r>
     </w:p>
     <w:p>
@@ -1741,17 +3033,91 @@
           <w:rFonts w:ascii="Consolas" w:hAnsi="Consolas"/>
         </w:rPr>
       </w:pPr>
-      <w:r>
-        <w:rPr>
-          <w:rFonts w:ascii="Consolas" w:hAnsi="Consolas"/>
-        </w:rPr>
-        <w:t xml:space="preserve">offset = </w:t>
-      </w:r>
-      <w:r>
-        <w:rPr>
-          <w:rFonts w:ascii="Consolas" w:hAnsi="Consolas"/>
-        </w:rPr>
-        <w:t>{16 [SET | CLEAR] 16}</w:t>
+      <w:proofErr w:type="spellStart"/>
+      <w:r>
+        <w:rPr>
+          <w:rFonts w:ascii="Consolas" w:hAnsi="Consolas"/>
+        </w:rPr>
+        <w:t>cex_condition</w:t>
+      </w:r>
+      <w:proofErr w:type="spellEnd"/>
+      <w:r>
+        <w:rPr>
+          <w:rFonts w:ascii="Consolas" w:hAnsi="Consolas"/>
+        </w:rPr>
+        <w:t xml:space="preserve"> = [FALSE | TRUE | OFF]</w:t>
+      </w:r>
+    </w:p>
+    <w:p>
+      <w:pPr>
+        <w:spacing w:after="0"/>
+        <w:rPr>
+          <w:rFonts w:ascii="Consolas" w:hAnsi="Consolas"/>
+        </w:rPr>
+      </w:pPr>
+      <w:r>
+        <w:rPr>
+          <w:rFonts w:ascii="Consolas" w:hAnsi="Consolas"/>
+        </w:rPr>
+        <w:t>FALSE = 0</w:t>
+      </w:r>
+    </w:p>
+    <w:p>
+      <w:pPr>
+        <w:spacing w:after="0"/>
+        <w:rPr>
+          <w:rFonts w:ascii="Consolas" w:hAnsi="Consolas"/>
+        </w:rPr>
+      </w:pPr>
+      <w:r>
+        <w:rPr>
+          <w:rFonts w:ascii="Consolas" w:hAnsi="Consolas"/>
+        </w:rPr>
+        <w:t>TRUE = 1</w:t>
+      </w:r>
+    </w:p>
+    <w:p>
+      <w:pPr>
+        <w:spacing w:after="0"/>
+        <w:rPr>
+          <w:rFonts w:ascii="Consolas" w:hAnsi="Consolas"/>
+        </w:rPr>
+      </w:pPr>
+      <w:r>
+        <w:rPr>
+          <w:rFonts w:ascii="Consolas" w:hAnsi="Consolas"/>
+        </w:rPr>
+        <w:t>OFF = 2</w:t>
+      </w:r>
+    </w:p>
+    <w:p>
+      <w:pPr>
+        <w:spacing w:after="0"/>
+        <w:rPr>
+          <w:rFonts w:ascii="Consolas" w:hAnsi="Consolas"/>
+        </w:rPr>
+      </w:pPr>
+    </w:p>
+    <w:p>
+      <w:pPr>
+        <w:spacing w:after="0"/>
+        <w:rPr>
+          <w:rFonts w:ascii="Consolas" w:hAnsi="Consolas"/>
+        </w:rPr>
+      </w:pPr>
+      <w:proofErr w:type="spellStart"/>
+      <w:r>
+        <w:rPr>
+          <w:rFonts w:ascii="Consolas" w:hAnsi="Consolas"/>
+        </w:rPr>
+        <w:t>cex_true</w:t>
+      </w:r>
+      <w:proofErr w:type="spellEnd"/>
+      <w:r>
+        <w:rPr>
+          <w:rFonts w:ascii="Consolas" w:hAnsi="Consolas"/>
+        </w:rPr>
+        <w:t xml:space="preserve"> = {1 [SET | CLEAR] 8}</w:t>
       </w:r>
     </w:p>
     <w:p>
@@ -1797,12 +3163,407 @@
           <w:rFonts w:ascii="Consolas" w:hAnsi="Consolas"/>
         </w:rPr>
       </w:pPr>
-      <w:r>
-        <w:rPr>
-          <w:rFonts w:ascii="Consolas" w:hAnsi="Consolas"/>
-        </w:rPr>
-        <w:t>lr = {16 [SET | CLEAR] 16}</w:t>
-      </w:r>
+      <w:proofErr w:type="spellStart"/>
+      <w:r>
+        <w:rPr>
+          <w:rFonts w:ascii="Consolas" w:hAnsi="Consolas"/>
+        </w:rPr>
+        <w:t>cex_false</w:t>
+      </w:r>
+      <w:proofErr w:type="spellEnd"/>
+      <w:r>
+        <w:rPr>
+          <w:rFonts w:ascii="Consolas" w:hAnsi="Consolas"/>
+        </w:rPr>
+        <w:t xml:space="preserve"> = {</w:t>
+      </w:r>
+      <w:r>
+        <w:rPr>
+          <w:rFonts w:ascii="Consolas" w:hAnsi="Consolas"/>
+        </w:rPr>
+        <w:t>0</w:t>
+      </w:r>
+      <w:r>
+        <w:rPr>
+          <w:rFonts w:ascii="Consolas" w:hAnsi="Consolas"/>
+        </w:rPr>
+        <w:t xml:space="preserve"> [SET | CLEAR] 8}</w:t>
+      </w:r>
+    </w:p>
+    <w:p>
+      <w:pPr>
+        <w:spacing w:after="0"/>
+        <w:rPr>
+          <w:rFonts w:ascii="Consolas" w:hAnsi="Consolas"/>
+        </w:rPr>
+      </w:pPr>
+    </w:p>
+    <w:p>
+      <w:pPr>
+        <w:spacing w:after="0"/>
+        <w:rPr>
+          <w:rFonts w:ascii="Consolas" w:hAnsi="Consolas"/>
+        </w:rPr>
+      </w:pPr>
+      <w:proofErr w:type="spellStart"/>
+      <w:r>
+        <w:rPr>
+          <w:rFonts w:ascii="Consolas" w:hAnsi="Consolas"/>
+        </w:rPr>
+        <w:t>code_suffix</w:t>
+      </w:r>
+      <w:proofErr w:type="spellEnd"/>
+      <w:r>
+        <w:rPr>
+          <w:rFonts w:ascii="Consolas" w:hAnsi="Consolas"/>
+        </w:rPr>
+        <w:t xml:space="preserve"> = [EQ | NE | CSHS | CCLO | MI | PL | VS | VC | HI | LS | GE | LT | GT | LE | TR | FL]</w:t>
+      </w:r>
+    </w:p>
+    <w:p>
+      <w:pPr>
+        <w:spacing w:after="0"/>
+        <w:rPr>
+          <w:rFonts w:ascii="Consolas" w:hAnsi="Consolas"/>
+        </w:rPr>
+      </w:pPr>
+      <w:r>
+        <w:rPr>
+          <w:rFonts w:ascii="Consolas" w:hAnsi="Consolas"/>
+        </w:rPr>
+        <w:t>EQ = 0</w:t>
+      </w:r>
+    </w:p>
+    <w:p>
+      <w:pPr>
+        <w:spacing w:after="0"/>
+        <w:rPr>
+          <w:rFonts w:ascii="Consolas" w:hAnsi="Consolas"/>
+        </w:rPr>
+      </w:pPr>
+      <w:r>
+        <w:rPr>
+          <w:rFonts w:ascii="Consolas" w:hAnsi="Consolas"/>
+        </w:rPr>
+        <w:t>NE = 1</w:t>
+      </w:r>
+    </w:p>
+    <w:p>
+      <w:pPr>
+        <w:spacing w:after="0"/>
+        <w:rPr>
+          <w:rFonts w:ascii="Consolas" w:hAnsi="Consolas"/>
+        </w:rPr>
+      </w:pPr>
+      <w:r>
+        <w:rPr>
+          <w:rFonts w:ascii="Consolas" w:hAnsi="Consolas"/>
+        </w:rPr>
+        <w:t>CSHS = 2</w:t>
+      </w:r>
+    </w:p>
+    <w:p>
+      <w:pPr>
+        <w:spacing w:after="0"/>
+        <w:rPr>
+          <w:rFonts w:ascii="Consolas" w:hAnsi="Consolas"/>
+        </w:rPr>
+      </w:pPr>
+      <w:r>
+        <w:rPr>
+          <w:rFonts w:ascii="Consolas" w:hAnsi="Consolas"/>
+        </w:rPr>
+        <w:t>CCLO = 3</w:t>
+      </w:r>
+    </w:p>
+    <w:p>
+      <w:pPr>
+        <w:spacing w:after="0"/>
+        <w:rPr>
+          <w:rFonts w:ascii="Consolas" w:hAnsi="Consolas"/>
+        </w:rPr>
+      </w:pPr>
+      <w:r>
+        <w:rPr>
+          <w:rFonts w:ascii="Consolas" w:hAnsi="Consolas"/>
+        </w:rPr>
+        <w:t>MI = 4</w:t>
+      </w:r>
+    </w:p>
+    <w:p>
+      <w:pPr>
+        <w:spacing w:after="0"/>
+        <w:rPr>
+          <w:rFonts w:ascii="Consolas" w:hAnsi="Consolas"/>
+        </w:rPr>
+      </w:pPr>
+      <w:r>
+        <w:rPr>
+          <w:rFonts w:ascii="Consolas" w:hAnsi="Consolas"/>
+        </w:rPr>
+        <w:t>PL = 5</w:t>
+      </w:r>
+    </w:p>
+    <w:p>
+      <w:pPr>
+        <w:spacing w:after="0"/>
+        <w:rPr>
+          <w:rFonts w:ascii="Consolas" w:hAnsi="Consolas"/>
+        </w:rPr>
+      </w:pPr>
+      <w:r>
+        <w:rPr>
+          <w:rFonts w:ascii="Consolas" w:hAnsi="Consolas"/>
+        </w:rPr>
+        <w:t>VS = 6</w:t>
+      </w:r>
+    </w:p>
+    <w:p>
+      <w:pPr>
+        <w:spacing w:after="0"/>
+        <w:rPr>
+          <w:rFonts w:ascii="Consolas" w:hAnsi="Consolas"/>
+        </w:rPr>
+      </w:pPr>
+      <w:r>
+        <w:rPr>
+          <w:rFonts w:ascii="Consolas" w:hAnsi="Consolas"/>
+        </w:rPr>
+        <w:lastRenderedPageBreak/>
+        <w:t>VC = 7</w:t>
+      </w:r>
+    </w:p>
+    <w:p>
+      <w:pPr>
+        <w:spacing w:after="0"/>
+        <w:rPr>
+          <w:rFonts w:ascii="Consolas" w:hAnsi="Consolas"/>
+        </w:rPr>
+      </w:pPr>
+      <w:r>
+        <w:rPr>
+          <w:rFonts w:ascii="Consolas" w:hAnsi="Consolas"/>
+        </w:rPr>
+        <w:t>HI = 8</w:t>
+      </w:r>
+    </w:p>
+    <w:p>
+      <w:pPr>
+        <w:spacing w:after="0"/>
+        <w:rPr>
+          <w:rFonts w:ascii="Consolas" w:hAnsi="Consolas"/>
+        </w:rPr>
+      </w:pPr>
+      <w:r>
+        <w:rPr>
+          <w:rFonts w:ascii="Consolas" w:hAnsi="Consolas"/>
+        </w:rPr>
+        <w:t>LS = 9</w:t>
+      </w:r>
+    </w:p>
+    <w:p>
+      <w:pPr>
+        <w:spacing w:after="0"/>
+        <w:rPr>
+          <w:rFonts w:ascii="Consolas" w:hAnsi="Consolas"/>
+        </w:rPr>
+      </w:pPr>
+      <w:r>
+        <w:rPr>
+          <w:rFonts w:ascii="Consolas" w:hAnsi="Consolas"/>
+        </w:rPr>
+        <w:t>GE = 10</w:t>
+      </w:r>
+    </w:p>
+    <w:p>
+      <w:pPr>
+        <w:spacing w:after="0"/>
+        <w:rPr>
+          <w:rFonts w:ascii="Consolas" w:hAnsi="Consolas"/>
+        </w:rPr>
+      </w:pPr>
+      <w:r>
+        <w:rPr>
+          <w:rFonts w:ascii="Consolas" w:hAnsi="Consolas"/>
+        </w:rPr>
+        <w:t>LT = 11</w:t>
+      </w:r>
+    </w:p>
+    <w:p>
+      <w:pPr>
+        <w:spacing w:after="0"/>
+        <w:rPr>
+          <w:rFonts w:ascii="Consolas" w:hAnsi="Consolas"/>
+        </w:rPr>
+      </w:pPr>
+      <w:r>
+        <w:rPr>
+          <w:rFonts w:ascii="Consolas" w:hAnsi="Consolas"/>
+        </w:rPr>
+        <w:t>GT = 12</w:t>
+      </w:r>
+    </w:p>
+    <w:p>
+      <w:pPr>
+        <w:spacing w:after="0"/>
+        <w:rPr>
+          <w:rFonts w:ascii="Consolas" w:hAnsi="Consolas"/>
+        </w:rPr>
+      </w:pPr>
+      <w:r>
+        <w:rPr>
+          <w:rFonts w:ascii="Consolas" w:hAnsi="Consolas"/>
+        </w:rPr>
+        <w:t>LE = 13</w:t>
+      </w:r>
+    </w:p>
+    <w:p>
+      <w:pPr>
+        <w:spacing w:after="0"/>
+        <w:rPr>
+          <w:rFonts w:ascii="Consolas" w:hAnsi="Consolas"/>
+        </w:rPr>
+      </w:pPr>
+      <w:r>
+        <w:rPr>
+          <w:rFonts w:ascii="Consolas" w:hAnsi="Consolas"/>
+        </w:rPr>
+        <w:t>TR = 14</w:t>
+      </w:r>
+    </w:p>
+    <w:p>
+      <w:pPr>
+        <w:spacing w:after="0"/>
+        <w:rPr>
+          <w:rFonts w:ascii="Consolas" w:hAnsi="Consolas"/>
+        </w:rPr>
+      </w:pPr>
+      <w:r>
+        <w:rPr>
+          <w:rFonts w:ascii="Consolas" w:hAnsi="Consolas"/>
+        </w:rPr>
+        <w:t>FL = 15</w:t>
+      </w:r>
+    </w:p>
+    <w:p>
+      <w:pPr>
+        <w:spacing w:after="0"/>
+        <w:rPr>
+          <w:rFonts w:ascii="Consolas" w:hAnsi="Consolas"/>
+        </w:rPr>
+      </w:pPr>
+    </w:p>
+    <w:p>
+      <w:pPr>
+        <w:spacing w:after="0"/>
+        <w:rPr>
+          <w:rFonts w:ascii="Consolas" w:hAnsi="Consolas"/>
+        </w:rPr>
+      </w:pPr>
+      <w:proofErr w:type="spellStart"/>
+      <w:r>
+        <w:rPr>
+          <w:rFonts w:ascii="Consolas" w:hAnsi="Consolas"/>
+        </w:rPr>
+        <w:t>psw</w:t>
+      </w:r>
+      <w:proofErr w:type="spellEnd"/>
+      <w:r>
+        <w:rPr>
+          <w:rFonts w:ascii="Consolas" w:hAnsi="Consolas"/>
+        </w:rPr>
+        <w:t xml:space="preserve"> = v + n + z + c</w:t>
+      </w:r>
+    </w:p>
+    <w:p>
+      <w:pPr>
+        <w:spacing w:after="0"/>
+        <w:rPr>
+          <w:rFonts w:ascii="Consolas" w:hAnsi="Consolas"/>
+        </w:rPr>
+      </w:pPr>
+      <w:r>
+        <w:rPr>
+          <w:rFonts w:ascii="Consolas" w:hAnsi="Consolas"/>
+        </w:rPr>
+        <w:t>v = [SET | CLEAR]</w:t>
+      </w:r>
+    </w:p>
+    <w:p>
+      <w:pPr>
+        <w:spacing w:after="0"/>
+        <w:rPr>
+          <w:rFonts w:ascii="Consolas" w:hAnsi="Consolas"/>
+        </w:rPr>
+      </w:pPr>
+      <w:r>
+        <w:rPr>
+          <w:rFonts w:ascii="Consolas" w:hAnsi="Consolas"/>
+        </w:rPr>
+        <w:t>n</w:t>
+      </w:r>
+      <w:r>
+        <w:rPr>
+          <w:rFonts w:ascii="Consolas" w:hAnsi="Consolas"/>
+        </w:rPr>
+        <w:t xml:space="preserve"> = [SET | CLEAR]</w:t>
+      </w:r>
+    </w:p>
+    <w:p>
+      <w:pPr>
+        <w:spacing w:after="0"/>
+        <w:rPr>
+          <w:rFonts w:ascii="Consolas" w:hAnsi="Consolas"/>
+        </w:rPr>
+      </w:pPr>
+      <w:r>
+        <w:rPr>
+          <w:rFonts w:ascii="Consolas" w:hAnsi="Consolas"/>
+        </w:rPr>
+        <w:t>z</w:t>
+      </w:r>
+      <w:r>
+        <w:rPr>
+          <w:rFonts w:ascii="Consolas" w:hAnsi="Consolas"/>
+        </w:rPr>
+        <w:t xml:space="preserve"> = [SET | CLEAR]</w:t>
+      </w:r>
+    </w:p>
+    <w:p>
+      <w:pPr>
+        <w:spacing w:after="0"/>
+        <w:rPr>
+          <w:rFonts w:ascii="Consolas" w:hAnsi="Consolas"/>
+        </w:rPr>
+      </w:pPr>
+      <w:r>
+        <w:rPr>
+          <w:rFonts w:ascii="Consolas" w:hAnsi="Consolas"/>
+        </w:rPr>
+        <w:t>c</w:t>
+      </w:r>
+      <w:r>
+        <w:rPr>
+          <w:rFonts w:ascii="Consolas" w:hAnsi="Consolas"/>
+        </w:rPr>
+        <w:t xml:space="preserve"> = [SET | CLEAR]</w:t>
+      </w:r>
+    </w:p>
+    <w:p>
+      <w:pPr>
+        <w:spacing w:after="0"/>
+        <w:rPr>
+          <w:rFonts w:ascii="Consolas" w:hAnsi="Consolas"/>
+        </w:rPr>
+      </w:pPr>
+    </w:p>
+    <w:p>
+      <w:pPr>
+        <w:spacing w:after="0"/>
+        <w:rPr>
+          <w:rFonts w:ascii="Consolas" w:hAnsi="Consolas"/>
+        </w:rPr>
+      </w:pPr>
     </w:p>
     <w:sectPr>
       <w:pgSz w:w="12240" w:h="15840"/>
@@ -3344,4 +5105,16 @@
     </a:ext>
   </a:extLst>
 </a:theme>
+</file>
+
+<file path=customXml/item1.xml><?xml version="1.0" encoding="utf-8"?>
+<b:Sources xmlns:b="http://schemas.openxmlformats.org/officeDocument/2006/bibliography" xmlns="http://schemas.openxmlformats.org/officeDocument/2006/bibliography" SelectedStyle="\APASixthEditionOfficeOnline.xsl" StyleName="APA" Version="6"/>
+</file>
+
+<file path=customXml/itemProps1.xml><?xml version="1.0" encoding="utf-8"?>
+<ds:datastoreItem xmlns:ds="http://schemas.openxmlformats.org/officeDocument/2006/customXml" ds:itemID="{6D013862-DBE2-4444-832E-764A50AA6938}">
+  <ds:schemaRefs>
+    <ds:schemaRef ds:uri="http://schemas.openxmlformats.org/officeDocument/2006/bibliography"/>
+  </ds:schemaRefs>
+</ds:datastoreItem>
 </file>
</xml_diff>